<commit_message>
Added 2 more design patterns
</commit_message>
<xml_diff>
--- a/HLD.docx
+++ b/HLD.docx
@@ -10,6 +10,7 @@
           <w:docPartUnique/>
         </w:docPartObj>
       </w:sdtPr>
+      <w:sdtEndPr/>
       <w:sdtContent>
         <w:p>
           <w:r>
@@ -133,6 +134,7 @@
                                     <w:dataBinding w:prefixMappings="xmlns:ns0='http://purl.org/dc/elements/1.1/' xmlns:ns1='http://schemas.openxmlformats.org/package/2006/metadata/core-properties' " w:xpath="/ns1:coreProperties[1]/ns0:creator[1]" w:storeItemID="{6C3C8BC8-F283-45AE-878A-BAB7291924A1}"/>
                                     <w:text/>
                                   </w:sdtPr>
+                                  <w:sdtEndPr/>
                                   <w:sdtContent>
                                     <w:p>
                                       <w:pPr>
@@ -231,6 +233,30 @@
                                     <w:t>sYSTEM dESIGN</w:t>
                                   </w:r>
                                 </w:p>
+                                <w:p>
+                                  <w:pPr>
+                                    <w:pStyle w:val="NoSpacing"/>
+                                    <w:rPr>
+                                      <w:rFonts w:asciiTheme="majorHAnsi" w:eastAsiaTheme="majorEastAsia" w:hAnsiTheme="majorHAnsi" w:cstheme="majorBidi"/>
+                                      <w:b/>
+                                      <w:caps/>
+                                      <w:color w:val="ED7D31" w:themeColor="accent2"/>
+                                      <w:sz w:val="72"/>
+                                      <w:szCs w:val="72"/>
+                                    </w:rPr>
+                                  </w:pPr>
+                                  <w:r>
+                                    <w:rPr>
+                                      <w:rFonts w:asciiTheme="majorHAnsi" w:eastAsiaTheme="majorEastAsia" w:hAnsiTheme="majorHAnsi" w:cstheme="majorBidi"/>
+                                      <w:b/>
+                                      <w:caps/>
+                                      <w:color w:val="ED7D31" w:themeColor="accent2"/>
+                                      <w:sz w:val="72"/>
+                                      <w:szCs w:val="72"/>
+                                    </w:rPr>
+                                    <w:t xml:space="preserve">                        HLD</w:t>
+                                  </w:r>
+                                </w:p>
                               </w:txbxContent>
                             </wps:txbx>
                             <wps:bodyPr rot="0" spcFirstLastPara="0" vertOverflow="overflow" horzOverflow="overflow" vert="horz" wrap="square" lIns="457200" tIns="91440" rIns="457200" bIns="91440" numCol="1" spcCol="0" rtlCol="0" fromWordArt="0" anchor="ctr" anchorCtr="0" forceAA="0" compatLnSpc="1">
@@ -270,6 +296,7 @@
                               <w:dataBinding w:prefixMappings="xmlns:ns0='http://purl.org/dc/elements/1.1/' xmlns:ns1='http://schemas.openxmlformats.org/package/2006/metadata/core-properties' " w:xpath="/ns1:coreProperties[1]/ns0:creator[1]" w:storeItemID="{6C3C8BC8-F283-45AE-878A-BAB7291924A1}"/>
                               <w:text/>
                             </w:sdtPr>
+                            <w:sdtEndPr/>
                             <w:sdtContent>
                               <w:p>
                                 <w:pPr>
@@ -334,6 +361,30 @@
                               <w:t>sYSTEM dESIGN</w:t>
                             </w:r>
                           </w:p>
+                          <w:p>
+                            <w:pPr>
+                              <w:pStyle w:val="NoSpacing"/>
+                              <w:rPr>
+                                <w:rFonts w:asciiTheme="majorHAnsi" w:eastAsiaTheme="majorEastAsia" w:hAnsiTheme="majorHAnsi" w:cstheme="majorBidi"/>
+                                <w:b/>
+                                <w:caps/>
+                                <w:color w:val="ED7D31" w:themeColor="accent2"/>
+                                <w:sz w:val="72"/>
+                                <w:szCs w:val="72"/>
+                              </w:rPr>
+                            </w:pPr>
+                            <w:r>
+                              <w:rPr>
+                                <w:rFonts w:asciiTheme="majorHAnsi" w:eastAsiaTheme="majorEastAsia" w:hAnsiTheme="majorHAnsi" w:cstheme="majorBidi"/>
+                                <w:b/>
+                                <w:caps/>
+                                <w:color w:val="ED7D31" w:themeColor="accent2"/>
+                                <w:sz w:val="72"/>
+                                <w:szCs w:val="72"/>
+                              </w:rPr>
+                              <w:t xml:space="preserve">                        HLD</w:t>
+                            </w:r>
+                          </w:p>
                         </w:txbxContent>
                       </v:textbox>
                     </v:shape>
@@ -353,6 +404,13 @@
     </w:sdt>
     <w:sdt>
       <w:sdtPr>
+        <w:rPr>
+          <w:rFonts w:asciiTheme="minorHAnsi" w:eastAsiaTheme="minorHAnsi" w:hAnsiTheme="minorHAnsi" w:cstheme="minorBidi"/>
+          <w:color w:val="auto"/>
+          <w:sz w:val="22"/>
+          <w:szCs w:val="22"/>
+          <w:lang w:val="en-IN"/>
+        </w:rPr>
         <w:id w:val="1352908764"/>
         <w:docPartObj>
           <w:docPartGallery w:val="Table of Contents"/>
@@ -361,14 +419,9 @@
       </w:sdtPr>
       <w:sdtEndPr>
         <w:rPr>
-          <w:rFonts w:asciiTheme="minorHAnsi" w:eastAsiaTheme="minorHAnsi" w:hAnsiTheme="minorHAnsi" w:cstheme="minorBidi"/>
           <w:b/>
           <w:bCs/>
           <w:noProof/>
-          <w:color w:val="auto"/>
-          <w:sz w:val="22"/>
-          <w:szCs w:val="22"/>
-          <w:lang w:val="en-IN"/>
         </w:rPr>
       </w:sdtEndPr>
       <w:sdtContent>
@@ -916,6 +969,69 @@
       </w:sdtContent>
     </w:sdt>
     <w:p/>
+    <w:p>
+      <w:hyperlink r:id="rId8" w:history="1">
+        <w:r>
+          <w:rPr>
+            <w:rStyle w:val="Hyperlink"/>
+          </w:rPr>
+          <w:t>https://roadmap.sh/system-d</w:t>
+        </w:r>
+        <w:r>
+          <w:rPr>
+            <w:rStyle w:val="Hyperlink"/>
+          </w:rPr>
+          <w:t>e</w:t>
+        </w:r>
+        <w:r>
+          <w:rPr>
+            <w:rStyle w:val="Hyperlink"/>
+          </w:rPr>
+          <w:t>sign</w:t>
+        </w:r>
+      </w:hyperlink>
+    </w:p>
+    <w:p>
+      <w:hyperlink r:id="rId9" w:history="1">
+        <w:r>
+          <w:rPr>
+            <w:rStyle w:val="Hyperlink"/>
+          </w:rPr>
+          <w:t>https://roadmap.sh/software-de</w:t>
+        </w:r>
+        <w:r>
+          <w:rPr>
+            <w:rStyle w:val="Hyperlink"/>
+          </w:rPr>
+          <w:t>s</w:t>
+        </w:r>
+        <w:r>
+          <w:rPr>
+            <w:rStyle w:val="Hyperlink"/>
+          </w:rPr>
+          <w:t>ign-architecture</w:t>
+        </w:r>
+      </w:hyperlink>
+    </w:p>
+    <w:p>
+      <w:hyperlink r:id="rId10" w:history="1">
+        <w:r>
+          <w:rPr>
+            <w:rStyle w:val="Hyperlink"/>
+          </w:rPr>
+          <w:t>https://media.geeksforgeeks.org/courses/syllabus/b16669e7619419215993fe653e0b2fee.pdf</w:t>
+        </w:r>
+      </w:hyperlink>
+    </w:p>
+    <w:p>
+      <w:r>
+        <w:t>https://www.geeksforgeeks.org/complete-roadmap-to-learn-system-design/</w:t>
+      </w:r>
+    </w:p>
+    <w:p>
+      <w:bookmarkStart w:id="0" w:name="_GoBack"/>
+      <w:bookmarkEnd w:id="0"/>
+    </w:p>
     <w:p/>
     <w:p/>
     <w:p/>
@@ -938,7 +1054,6 @@
     <w:p/>
     <w:p/>
     <w:p/>
-    <w:p/>
     <w:p>
       <w:pPr>
         <w:pStyle w:val="Heading1"/>
@@ -948,147 +1063,283 @@
           <w:sz w:val="36"/>
         </w:rPr>
       </w:pPr>
-      <w:bookmarkStart w:id="0" w:name="_Toc165803653"/>
+      <w:bookmarkStart w:id="1" w:name="_Toc165803653"/>
       <w:r>
         <w:rPr>
           <w:b/>
           <w:color w:val="ED7D31" w:themeColor="accent2"/>
           <w:sz w:val="36"/>
         </w:rPr>
+        <w:t>1. What is system design?</w:t>
+      </w:r>
+      <w:bookmarkEnd w:id="1"/>
+    </w:p>
+    <w:p/>
+    <w:p>
+      <w:pPr>
+        <w:rPr>
+          <w:sz w:val="28"/>
+        </w:rPr>
+      </w:pPr>
+      <w:r>
+        <w:rPr>
+          <w:sz w:val="28"/>
+          <w:lang w:val="en-US"/>
+        </w:rPr>
+        <w:t>A system is a set of interconnected components working together to achieve a common goal, while system design is the process of defining and implementing the architecture, components, and interfaces of a system to fulfill specific requirements.</w:t>
+      </w:r>
+    </w:p>
+    <w:p>
+      <w:pPr>
+        <w:numPr>
+          <w:ilvl w:val="0"/>
+          <w:numId w:val="3"/>
+        </w:numPr>
+        <w:rPr>
+          <w:sz w:val="28"/>
+        </w:rPr>
+      </w:pPr>
+      <w:r>
+        <w:rPr>
+          <w:sz w:val="28"/>
+        </w:rPr>
+        <w:t xml:space="preserve">High Level </w:t>
+      </w:r>
+      <w:r>
+        <w:rPr>
+          <w:sz w:val="28"/>
+        </w:rPr>
+        <w:t>Design (</w:t>
+      </w:r>
+      <w:r>
+        <w:rPr>
+          <w:sz w:val="28"/>
+        </w:rPr>
+        <w:t>HLD)</w:t>
+      </w:r>
+      <w:r>
+        <w:rPr>
+          <w:sz w:val="28"/>
+        </w:rPr>
+        <w:t>: describe system architecture details, database design, service and processes, relationship between different modules and features.</w:t>
+      </w:r>
+    </w:p>
+    <w:p>
+      <w:pPr>
+        <w:numPr>
+          <w:ilvl w:val="0"/>
+          <w:numId w:val="3"/>
+        </w:numPr>
+        <w:rPr>
+          <w:sz w:val="28"/>
+        </w:rPr>
+      </w:pPr>
+      <w:r>
+        <w:rPr>
+          <w:sz w:val="28"/>
+        </w:rPr>
+        <w:t>Low Level Design</w:t>
+      </w:r>
+      <w:r>
+        <w:rPr>
+          <w:sz w:val="28"/>
+        </w:rPr>
+        <w:t xml:space="preserve"> (LLD)</w:t>
+      </w:r>
+      <w:r>
+        <w:rPr>
+          <w:sz w:val="28"/>
+        </w:rPr>
+        <w:t>: describe design of ea</w:t>
+      </w:r>
+      <w:r>
+        <w:rPr>
+          <w:sz w:val="28"/>
+        </w:rPr>
+        <w:t>ch component in detail, classes, interfaces</w:t>
+      </w:r>
+      <w:r>
+        <w:rPr>
+          <w:sz w:val="28"/>
+        </w:rPr>
+        <w:t>, relationship between them, and various actual logic of different components.</w:t>
+      </w:r>
+    </w:p>
+    <w:p>
+      <w:pPr>
+        <w:rPr>
+          <w:sz w:val="28"/>
+        </w:rPr>
+      </w:pPr>
+    </w:p>
+    <w:p>
+      <w:pPr>
+        <w:rPr>
+          <w:sz w:val="28"/>
+        </w:rPr>
+      </w:pPr>
+      <w:r>
+        <w:rPr>
+          <w:sz w:val="28"/>
+        </w:rPr>
+        <w:t xml:space="preserve">Let’s see a real world example </w:t>
+      </w:r>
+      <w:r>
+        <w:rPr>
+          <w:sz w:val="28"/>
+        </w:rPr>
+        <w:t>of planning a birthday party</w:t>
+      </w:r>
+      <w:r>
+        <w:rPr>
+          <w:sz w:val="28"/>
+        </w:rPr>
+        <w:t xml:space="preserve"> and how designing fits in here:</w:t>
+      </w:r>
+    </w:p>
+    <w:p>
+      <w:pPr>
+        <w:rPr>
+          <w:sz w:val="28"/>
+        </w:rPr>
+      </w:pPr>
+    </w:p>
+    <w:p>
+      <w:pPr>
+        <w:pStyle w:val="ListParagraph"/>
+        <w:numPr>
+          <w:ilvl w:val="0"/>
+          <w:numId w:val="17"/>
+        </w:numPr>
+        <w:rPr>
+          <w:b/>
+          <w:sz w:val="28"/>
+        </w:rPr>
+      </w:pPr>
+      <w:r>
+        <w:rPr>
+          <w:b/>
+          <w:sz w:val="28"/>
+        </w:rPr>
+        <w:t>Inviting Guests:</w:t>
+      </w:r>
+    </w:p>
+    <w:p>
+      <w:pPr>
+        <w:ind w:left="360"/>
+        <w:rPr>
+          <w:sz w:val="28"/>
+        </w:rPr>
+      </w:pPr>
+      <w:r>
+        <w:rPr>
+          <w:sz w:val="28"/>
+        </w:rPr>
+        <w:t>In software development, inviting guests to a birthday party is similar to inviting users to use your software application. You might send out invitations (marketing emails or social media posts) to let people know about your app and encourage them to try it out.</w:t>
+      </w:r>
+    </w:p>
+    <w:p>
+      <w:pPr>
+        <w:pStyle w:val="ListParagraph"/>
+        <w:numPr>
+          <w:ilvl w:val="0"/>
+          <w:numId w:val="17"/>
+        </w:numPr>
+        <w:rPr>
+          <w:b/>
+          <w:sz w:val="28"/>
+        </w:rPr>
+      </w:pPr>
+      <w:r>
+        <w:rPr>
+          <w:b/>
+          <w:sz w:val="28"/>
+        </w:rPr>
+        <w:t>Choosing a Theme:</w:t>
+      </w:r>
+    </w:p>
+    <w:p>
+      <w:pPr>
+        <w:ind w:left="360"/>
+        <w:rPr>
+          <w:sz w:val="28"/>
+        </w:rPr>
+      </w:pPr>
+      <w:r>
+        <w:rPr>
+          <w:sz w:val="28"/>
+        </w:rPr>
+        <w:t>This is like deciding on the overall design and aesthetic of your software application. You might choose a theme (such as minimalist, playful, or professional) that reflects the personality and purpose of your app.</w:t>
+      </w:r>
+    </w:p>
+    <w:p>
+      <w:pPr>
+        <w:pStyle w:val="ListParagraph"/>
+        <w:numPr>
+          <w:ilvl w:val="0"/>
+          <w:numId w:val="17"/>
+        </w:numPr>
+        <w:rPr>
+          <w:b/>
+          <w:sz w:val="28"/>
+        </w:rPr>
+      </w:pPr>
+      <w:r>
+        <w:rPr>
+          <w:b/>
+          <w:sz w:val="28"/>
+        </w:rPr>
+        <w:t>Buying Supplies:</w:t>
+      </w:r>
+    </w:p>
+    <w:p>
+      <w:pPr>
+        <w:ind w:left="360"/>
+        <w:rPr>
+          <w:sz w:val="28"/>
+        </w:rPr>
+      </w:pPr>
+      <w:r>
+        <w:rPr>
+          <w:sz w:val="28"/>
+        </w:rPr>
+        <w:t>Buying supplies for a birthday party is akin to acquiring resources and tools for software development. You might purchase software licenses, development kits, or other resources needed to build and test your application.</w:t>
+      </w:r>
+    </w:p>
+    <w:p>
+      <w:pPr>
+        <w:pStyle w:val="ListParagraph"/>
+        <w:numPr>
+          <w:ilvl w:val="0"/>
+          <w:numId w:val="17"/>
+        </w:numPr>
+        <w:rPr>
+          <w:b/>
+          <w:sz w:val="28"/>
+        </w:rPr>
+      </w:pPr>
+      <w:r>
+        <w:rPr>
+          <w:b/>
+          <w:sz w:val="28"/>
+        </w:rPr>
+        <w:t>Setting Up Decorations:</w:t>
+      </w:r>
+    </w:p>
+    <w:p>
+      <w:pPr>
+        <w:ind w:left="360"/>
+        <w:rPr>
+          <w:sz w:val="28"/>
+        </w:rPr>
+      </w:pPr>
+      <w:r>
+        <w:rPr>
+          <w:sz w:val="28"/>
+        </w:rPr>
         <w:lastRenderedPageBreak/>
-        <w:t>1. What is system design?</w:t>
-      </w:r>
-      <w:bookmarkEnd w:id="0"/>
-    </w:p>
-    <w:p/>
-    <w:p>
-      <w:pPr>
-        <w:rPr>
-          <w:sz w:val="28"/>
-        </w:rPr>
-      </w:pPr>
-      <w:r>
-        <w:rPr>
-          <w:sz w:val="28"/>
-          <w:lang w:val="en-US"/>
-        </w:rPr>
-        <w:t>A system is a set of interconnected components working together to achieve a common goal, while system design is the process of defining and implementing the architecture, components, and interfaces of a system to fulfill specific requirements.</w:t>
-      </w:r>
-    </w:p>
-    <w:p>
-      <w:pPr>
-        <w:numPr>
-          <w:ilvl w:val="0"/>
-          <w:numId w:val="3"/>
-        </w:numPr>
-        <w:rPr>
-          <w:sz w:val="28"/>
-        </w:rPr>
-      </w:pPr>
-      <w:r>
-        <w:rPr>
-          <w:sz w:val="28"/>
-        </w:rPr>
-        <w:t xml:space="preserve">High Level </w:t>
-      </w:r>
-      <w:r>
-        <w:rPr>
-          <w:sz w:val="28"/>
-        </w:rPr>
-        <w:t>Design (</w:t>
-      </w:r>
-      <w:r>
-        <w:rPr>
-          <w:sz w:val="28"/>
-        </w:rPr>
-        <w:t>HLD)</w:t>
-      </w:r>
-      <w:r>
-        <w:rPr>
-          <w:sz w:val="28"/>
-        </w:rPr>
-        <w:t>: describe system architecture details, database design, service and processes, relationship between different modules and features.</w:t>
-      </w:r>
-    </w:p>
-    <w:p>
-      <w:pPr>
-        <w:numPr>
-          <w:ilvl w:val="0"/>
-          <w:numId w:val="3"/>
-        </w:numPr>
-        <w:rPr>
-          <w:sz w:val="28"/>
-        </w:rPr>
-      </w:pPr>
-      <w:r>
-        <w:rPr>
-          <w:sz w:val="28"/>
-        </w:rPr>
-        <w:t>Low Level Design</w:t>
-      </w:r>
-      <w:r>
-        <w:rPr>
-          <w:sz w:val="28"/>
-        </w:rPr>
-        <w:t xml:space="preserve"> (LLD)</w:t>
-      </w:r>
-      <w:r>
-        <w:rPr>
-          <w:sz w:val="28"/>
-        </w:rPr>
-        <w:t>: describe design of ea</w:t>
-      </w:r>
-      <w:r>
-        <w:rPr>
-          <w:sz w:val="28"/>
-        </w:rPr>
-        <w:t>ch component in detail, classes, interfaces</w:t>
-      </w:r>
-      <w:r>
-        <w:rPr>
-          <w:sz w:val="28"/>
-        </w:rPr>
-        <w:t>, relationship between them, and various actual logic of different components.</w:t>
-      </w:r>
-    </w:p>
-    <w:p>
-      <w:pPr>
-        <w:rPr>
-          <w:sz w:val="28"/>
-        </w:rPr>
-      </w:pPr>
-    </w:p>
-    <w:p>
-      <w:pPr>
-        <w:rPr>
-          <w:sz w:val="28"/>
-        </w:rPr>
-      </w:pPr>
-      <w:r>
-        <w:rPr>
-          <w:sz w:val="28"/>
-        </w:rPr>
-        <w:t xml:space="preserve">Let’s see a real world example </w:t>
-      </w:r>
-      <w:r>
-        <w:rPr>
-          <w:sz w:val="28"/>
-        </w:rPr>
-        <w:t>of planning a birthday party</w:t>
-      </w:r>
-      <w:r>
-        <w:rPr>
-          <w:sz w:val="28"/>
-        </w:rPr>
-        <w:t xml:space="preserve"> and how designing fits in here:</w:t>
-      </w:r>
-    </w:p>
-    <w:p>
-      <w:pPr>
-        <w:rPr>
-          <w:sz w:val="28"/>
-        </w:rPr>
-      </w:pPr>
+        <w:t>Setting up decorations for the party is similar to designing the user interface (UI) of your software application. You want to create an attractive and visually appealing interface that enhances the user experience and makes navigation intuitive.</w:t>
+      </w:r>
     </w:p>
     <w:p>
       <w:pPr>
@@ -1107,7 +1358,7 @@
           <w:b/>
           <w:sz w:val="28"/>
         </w:rPr>
-        <w:t>Inviting Guests:</w:t>
+        <w:t>Preparing Food and Drinks:</w:t>
       </w:r>
     </w:p>
     <w:p>
@@ -1121,7 +1372,27 @@
         <w:rPr>
           <w:sz w:val="28"/>
         </w:rPr>
-        <w:t>In software development, inviting guests to a birthday party is similar to inviting users to use your software application. You might send out invitations (marketing emails or social media posts) to let people know about your app and encourage them to try it out.</w:t>
+        <w:t xml:space="preserve">This is like implementing the functionality of your software application. You need to develop features and functionalities that </w:t>
+      </w:r>
+      <w:proofErr w:type="spellStart"/>
+      <w:r>
+        <w:rPr>
+          <w:sz w:val="28"/>
+        </w:rPr>
+        <w:t>fulfil</w:t>
+      </w:r>
+      <w:r>
+        <w:rPr>
+          <w:sz w:val="28"/>
+        </w:rPr>
+        <w:t>l</w:t>
+      </w:r>
+      <w:proofErr w:type="spellEnd"/>
+      <w:r>
+        <w:rPr>
+          <w:sz w:val="28"/>
+        </w:rPr>
+        <w:t xml:space="preserve"> user needs and provide value, whether it's processing transactions, managing data, or facilitating communication.</w:t>
       </w:r>
     </w:p>
     <w:p>
@@ -1141,7 +1412,7 @@
           <w:b/>
           <w:sz w:val="28"/>
         </w:rPr>
-        <w:t>Choosing a Theme:</w:t>
+        <w:t>Entertaining Guests:</w:t>
       </w:r>
     </w:p>
     <w:p>
@@ -1155,7 +1426,83 @@
         <w:rPr>
           <w:sz w:val="28"/>
         </w:rPr>
-        <w:t>This is like deciding on the overall design and aesthetic of your software application. You might choose a theme (such as minimalist, playful, or professional) that reflects the personality and purpose of your app.</w:t>
+        <w:t>Entertaining guests at a birthday party is akin to providing support and engagement for users of your software application. You want to ensure that users have a positive experience with your app and that their needs are met through timely support, updates, and feedback channels.</w:t>
+      </w:r>
+    </w:p>
+    <w:p>
+      <w:pPr>
+        <w:rPr>
+          <w:sz w:val="28"/>
+        </w:rPr>
+      </w:pPr>
+    </w:p>
+    <w:p>
+      <w:pPr>
+        <w:rPr>
+          <w:sz w:val="28"/>
+        </w:rPr>
+      </w:pPr>
+    </w:p>
+    <w:p>
+      <w:pPr>
+        <w:rPr>
+          <w:sz w:val="28"/>
+        </w:rPr>
+      </w:pPr>
+      <w:r>
+        <w:rPr>
+          <w:sz w:val="28"/>
+        </w:rPr>
+        <w:t xml:space="preserve">Though basic building blocks of all systems are same, namely servers, databases, cache, application, message queue etc. All systems are </w:t>
+      </w:r>
+      <w:r>
+        <w:rPr>
+          <w:sz w:val="28"/>
+        </w:rPr>
+        <w:t>combined in different ways to serve different users. Let’s see one example how same components help t</w:t>
+      </w:r>
+      <w:r>
+        <w:rPr>
+          <w:sz w:val="28"/>
+        </w:rPr>
+        <w:t>o create different applications and learn about system design in technical aspects.</w:t>
+      </w:r>
+    </w:p>
+    <w:p>
+      <w:pPr>
+        <w:rPr>
+          <w:sz w:val="28"/>
+        </w:rPr>
+      </w:pPr>
+    </w:p>
+    <w:p>
+      <w:pPr>
+        <w:rPr>
+          <w:color w:val="C45911" w:themeColor="accent2" w:themeShade="BF"/>
+          <w:sz w:val="28"/>
+        </w:rPr>
+      </w:pPr>
+      <w:r>
+        <w:rPr>
+          <w:color w:val="C45911" w:themeColor="accent2" w:themeShade="BF"/>
+          <w:sz w:val="28"/>
+        </w:rPr>
+        <w:t>E-commerce Platform vs. Social Media Platform:</w:t>
+      </w:r>
+    </w:p>
+    <w:p>
+      <w:pPr>
+        <w:rPr>
+          <w:b/>
+          <w:sz w:val="28"/>
+        </w:rPr>
+      </w:pPr>
+      <w:r>
+        <w:rPr>
+          <w:b/>
+          <w:sz w:val="28"/>
+        </w:rPr>
+        <w:t>E-commerce Platform:</w:t>
       </w:r>
     </w:p>
     <w:p>
@@ -1163,8 +1510,75 @@
         <w:pStyle w:val="ListParagraph"/>
         <w:numPr>
           <w:ilvl w:val="0"/>
-          <w:numId w:val="17"/>
-        </w:numPr>
+          <w:numId w:val="12"/>
+        </w:numPr>
+        <w:rPr>
+          <w:sz w:val="28"/>
+        </w:rPr>
+      </w:pPr>
+      <w:r>
+        <w:rPr>
+          <w:sz w:val="28"/>
+        </w:rPr>
+        <w:t>In an e-commerce platform like Amazon, servers host the website and handle user requests, while databases store product information, user profiles, and order history.</w:t>
+      </w:r>
+    </w:p>
+    <w:p>
+      <w:pPr>
+        <w:pStyle w:val="ListParagraph"/>
+        <w:numPr>
+          <w:ilvl w:val="0"/>
+          <w:numId w:val="12"/>
+        </w:numPr>
+        <w:rPr>
+          <w:sz w:val="28"/>
+        </w:rPr>
+      </w:pPr>
+      <w:r>
+        <w:rPr>
+          <w:sz w:val="28"/>
+        </w:rPr>
+        <w:t>Caches are used to store frequently accessed data such as product listings or user session information, improving performance and reducing latency.</w:t>
+      </w:r>
+    </w:p>
+    <w:p>
+      <w:pPr>
+        <w:pStyle w:val="ListParagraph"/>
+        <w:numPr>
+          <w:ilvl w:val="0"/>
+          <w:numId w:val="12"/>
+        </w:numPr>
+        <w:rPr>
+          <w:sz w:val="28"/>
+        </w:rPr>
+      </w:pPr>
+      <w:r>
+        <w:rPr>
+          <w:sz w:val="28"/>
+        </w:rPr>
+        <w:t>Applications manage the business logic, including product search, shopping cart functionality, and payment processing.</w:t>
+      </w:r>
+    </w:p>
+    <w:p>
+      <w:pPr>
+        <w:pStyle w:val="ListParagraph"/>
+        <w:numPr>
+          <w:ilvl w:val="0"/>
+          <w:numId w:val="12"/>
+        </w:numPr>
+        <w:rPr>
+          <w:sz w:val="28"/>
+        </w:rPr>
+      </w:pPr>
+      <w:r>
+        <w:rPr>
+          <w:sz w:val="28"/>
+        </w:rPr>
+        <w:t>Message queues are employed for order processing, inventory management, and notifications, ensuring reliability and scalability of backend processes.</w:t>
+      </w:r>
+    </w:p>
+    <w:p>
+      <w:pPr>
         <w:rPr>
           <w:b/>
           <w:sz w:val="28"/>
@@ -1175,21 +1589,7 @@
           <w:b/>
           <w:sz w:val="28"/>
         </w:rPr>
-        <w:t>Buying Supplies:</w:t>
-      </w:r>
-    </w:p>
-    <w:p>
-      <w:pPr>
-        <w:ind w:left="360"/>
-        <w:rPr>
-          <w:sz w:val="28"/>
-        </w:rPr>
-      </w:pPr>
-      <w:r>
-        <w:rPr>
-          <w:sz w:val="28"/>
-        </w:rPr>
-        <w:t>Buying supplies for a birthday party is akin to acquiring resources and tools for software development. You might purchase software licenses, development kits, or other resources needed to build and test your application.</w:t>
+        <w:t>Social Media Platform:</w:t>
       </w:r>
     </w:p>
     <w:p>
@@ -1197,33 +1597,17 @@
         <w:pStyle w:val="ListParagraph"/>
         <w:numPr>
           <w:ilvl w:val="0"/>
-          <w:numId w:val="17"/>
-        </w:numPr>
-        <w:rPr>
-          <w:b/>
-          <w:sz w:val="28"/>
-        </w:rPr>
-      </w:pPr>
-      <w:r>
-        <w:rPr>
-          <w:b/>
-          <w:sz w:val="28"/>
-        </w:rPr>
-        <w:t>Setting Up Decorations:</w:t>
-      </w:r>
-    </w:p>
-    <w:p>
-      <w:pPr>
-        <w:ind w:left="360"/>
-        <w:rPr>
-          <w:sz w:val="28"/>
-        </w:rPr>
-      </w:pPr>
-      <w:r>
-        <w:rPr>
-          <w:sz w:val="28"/>
-        </w:rPr>
-        <w:t>Setting up decorations for the party is similar to designing the user interface (UI) of your software application. You want to create an attractive and visually appealing interface that enhances the user experience and makes navigation intuitive.</w:t>
+          <w:numId w:val="13"/>
+        </w:numPr>
+        <w:rPr>
+          <w:sz w:val="28"/>
+        </w:rPr>
+      </w:pPr>
+      <w:r>
+        <w:rPr>
+          <w:sz w:val="28"/>
+        </w:rPr>
+        <w:t>In a social media platform like Facebook, servers host the website and handle user interactions, while databases store user profiles, posts, comments, and media content.</w:t>
       </w:r>
     </w:p>
     <w:p>
@@ -1231,24 +1615,8 @@
         <w:pStyle w:val="ListParagraph"/>
         <w:numPr>
           <w:ilvl w:val="0"/>
-          <w:numId w:val="17"/>
-        </w:numPr>
-        <w:rPr>
-          <w:b/>
-          <w:sz w:val="28"/>
-        </w:rPr>
-      </w:pPr>
-      <w:r>
-        <w:rPr>
-          <w:b/>
-          <w:sz w:val="28"/>
-        </w:rPr>
-        <w:t>Preparing Food and Drinks:</w:t>
-      </w:r>
-    </w:p>
-    <w:p>
-      <w:pPr>
-        <w:ind w:left="360"/>
+          <w:numId w:val="13"/>
+        </w:numPr>
         <w:rPr>
           <w:sz w:val="28"/>
         </w:rPr>
@@ -1258,27 +1626,7 @@
           <w:sz w:val="28"/>
         </w:rPr>
         <w:lastRenderedPageBreak/>
-        <w:t xml:space="preserve">This is like implementing the functionality of your software application. You need to develop features and functionalities that </w:t>
-      </w:r>
-      <w:proofErr w:type="spellStart"/>
-      <w:r>
-        <w:rPr>
-          <w:sz w:val="28"/>
-        </w:rPr>
-        <w:t>fulfil</w:t>
-      </w:r>
-      <w:r>
-        <w:rPr>
-          <w:sz w:val="28"/>
-        </w:rPr>
-        <w:t>l</w:t>
-      </w:r>
-      <w:proofErr w:type="spellEnd"/>
-      <w:r>
-        <w:rPr>
-          <w:sz w:val="28"/>
-        </w:rPr>
-        <w:t xml:space="preserve"> user needs and provide value, whether it's processing transactions, managing data, or facilitating communication.</w:t>
+        <w:t>Caches are utilized for storing frequently accessed content such as profile information, news feed updates, and image thumbnails, improving responsiveness and user experience.</w:t>
       </w:r>
     </w:p>
     <w:p>
@@ -1286,203 +1634,6 @@
         <w:pStyle w:val="ListParagraph"/>
         <w:numPr>
           <w:ilvl w:val="0"/>
-          <w:numId w:val="17"/>
-        </w:numPr>
-        <w:rPr>
-          <w:b/>
-          <w:sz w:val="28"/>
-        </w:rPr>
-      </w:pPr>
-      <w:r>
-        <w:rPr>
-          <w:b/>
-          <w:sz w:val="28"/>
-        </w:rPr>
-        <w:t>Entertaining Guests:</w:t>
-      </w:r>
-    </w:p>
-    <w:p>
-      <w:pPr>
-        <w:ind w:left="360"/>
-        <w:rPr>
-          <w:sz w:val="28"/>
-        </w:rPr>
-      </w:pPr>
-      <w:r>
-        <w:rPr>
-          <w:sz w:val="28"/>
-        </w:rPr>
-        <w:t>Entertaining guests at a birthday party is akin to providing support and engagement for users of your software application. You want to ensure that users have a positive experience with your app and that their needs are met through timely support, updates, and feedback channels.</w:t>
-      </w:r>
-    </w:p>
-    <w:p>
-      <w:pPr>
-        <w:rPr>
-          <w:sz w:val="28"/>
-        </w:rPr>
-      </w:pPr>
-    </w:p>
-    <w:p>
-      <w:pPr>
-        <w:rPr>
-          <w:sz w:val="28"/>
-        </w:rPr>
-      </w:pPr>
-    </w:p>
-    <w:p>
-      <w:pPr>
-        <w:rPr>
-          <w:sz w:val="28"/>
-        </w:rPr>
-      </w:pPr>
-      <w:r>
-        <w:rPr>
-          <w:sz w:val="28"/>
-        </w:rPr>
-        <w:t xml:space="preserve">Though basic building blocks of all systems are same, namely servers, databases, cache, application, message queue etc. All systems are </w:t>
-      </w:r>
-      <w:r>
-        <w:rPr>
-          <w:sz w:val="28"/>
-        </w:rPr>
-        <w:t>combined in different ways to serve different users. Let’s see one example how same components help t</w:t>
-      </w:r>
-      <w:r>
-        <w:rPr>
-          <w:sz w:val="28"/>
-        </w:rPr>
-        <w:t>o create different applications and learn about system design in technical aspects.</w:t>
-      </w:r>
-    </w:p>
-    <w:p>
-      <w:pPr>
-        <w:rPr>
-          <w:sz w:val="28"/>
-        </w:rPr>
-      </w:pPr>
-    </w:p>
-    <w:p>
-      <w:pPr>
-        <w:rPr>
-          <w:color w:val="C45911" w:themeColor="accent2" w:themeShade="BF"/>
-          <w:sz w:val="28"/>
-        </w:rPr>
-      </w:pPr>
-      <w:r>
-        <w:rPr>
-          <w:color w:val="C45911" w:themeColor="accent2" w:themeShade="BF"/>
-          <w:sz w:val="28"/>
-        </w:rPr>
-        <w:t>E-commerce Platform vs. Social Media Platform:</w:t>
-      </w:r>
-    </w:p>
-    <w:p>
-      <w:pPr>
-        <w:rPr>
-          <w:b/>
-          <w:sz w:val="28"/>
-        </w:rPr>
-      </w:pPr>
-      <w:r>
-        <w:rPr>
-          <w:b/>
-          <w:sz w:val="28"/>
-        </w:rPr>
-        <w:t>E-commerce Platform:</w:t>
-      </w:r>
-    </w:p>
-    <w:p>
-      <w:pPr>
-        <w:pStyle w:val="ListParagraph"/>
-        <w:numPr>
-          <w:ilvl w:val="0"/>
-          <w:numId w:val="12"/>
-        </w:numPr>
-        <w:rPr>
-          <w:sz w:val="28"/>
-        </w:rPr>
-      </w:pPr>
-      <w:r>
-        <w:rPr>
-          <w:sz w:val="28"/>
-        </w:rPr>
-        <w:t>In an e-commerce platform like Amazon, servers host the website and handle user requests, while databases store product information, user profiles, and order history.</w:t>
-      </w:r>
-    </w:p>
-    <w:p>
-      <w:pPr>
-        <w:pStyle w:val="ListParagraph"/>
-        <w:numPr>
-          <w:ilvl w:val="0"/>
-          <w:numId w:val="12"/>
-        </w:numPr>
-        <w:rPr>
-          <w:sz w:val="28"/>
-        </w:rPr>
-      </w:pPr>
-      <w:r>
-        <w:rPr>
-          <w:sz w:val="28"/>
-        </w:rPr>
-        <w:t>Caches are used to store frequently accessed data such as product listings or user session information, improving performance and reducing latency.</w:t>
-      </w:r>
-    </w:p>
-    <w:p>
-      <w:pPr>
-        <w:pStyle w:val="ListParagraph"/>
-        <w:numPr>
-          <w:ilvl w:val="0"/>
-          <w:numId w:val="12"/>
-        </w:numPr>
-        <w:rPr>
-          <w:sz w:val="28"/>
-        </w:rPr>
-      </w:pPr>
-      <w:r>
-        <w:rPr>
-          <w:sz w:val="28"/>
-        </w:rPr>
-        <w:t>Applications manage the business logic, including product search, shopping cart functionality, and payment processing.</w:t>
-      </w:r>
-    </w:p>
-    <w:p>
-      <w:pPr>
-        <w:pStyle w:val="ListParagraph"/>
-        <w:numPr>
-          <w:ilvl w:val="0"/>
-          <w:numId w:val="12"/>
-        </w:numPr>
-        <w:rPr>
-          <w:sz w:val="28"/>
-        </w:rPr>
-      </w:pPr>
-      <w:r>
-        <w:rPr>
-          <w:sz w:val="28"/>
-        </w:rPr>
-        <w:t>Message queues are employed for order processing, inventory management, and notifications, ensuring reliability and scalability of backend processes.</w:t>
-      </w:r>
-    </w:p>
-    <w:p>
-      <w:pPr>
-        <w:rPr>
-          <w:b/>
-          <w:sz w:val="28"/>
-        </w:rPr>
-      </w:pPr>
-      <w:r>
-        <w:rPr>
-          <w:b/>
-          <w:sz w:val="28"/>
-        </w:rPr>
-        <w:t>Social Media Platform:</w:t>
-      </w:r>
-    </w:p>
-    <w:p>
-      <w:pPr>
-        <w:pStyle w:val="ListParagraph"/>
-        <w:numPr>
-          <w:ilvl w:val="0"/>
           <w:numId w:val="13"/>
         </w:numPr>
         <w:rPr>
@@ -1493,43 +1644,6 @@
         <w:rPr>
           <w:sz w:val="28"/>
         </w:rPr>
-        <w:t>In a social media platform like Facebook, servers host the website and handle user interactions, while databases store user profiles, posts, comments, and media content.</w:t>
-      </w:r>
-    </w:p>
-    <w:p>
-      <w:pPr>
-        <w:pStyle w:val="ListParagraph"/>
-        <w:numPr>
-          <w:ilvl w:val="0"/>
-          <w:numId w:val="13"/>
-        </w:numPr>
-        <w:rPr>
-          <w:sz w:val="28"/>
-        </w:rPr>
-      </w:pPr>
-      <w:r>
-        <w:rPr>
-          <w:sz w:val="28"/>
-        </w:rPr>
-        <w:t>Caches are utilized for storing frequently accessed content such as profile information, news feed updates, and image thumbnails, improving responsiveness and user experience.</w:t>
-      </w:r>
-    </w:p>
-    <w:p>
-      <w:pPr>
-        <w:pStyle w:val="ListParagraph"/>
-        <w:numPr>
-          <w:ilvl w:val="0"/>
-          <w:numId w:val="13"/>
-        </w:numPr>
-        <w:rPr>
-          <w:sz w:val="28"/>
-        </w:rPr>
-      </w:pPr>
-      <w:r>
-        <w:rPr>
-          <w:sz w:val="28"/>
-        </w:rPr>
-        <w:lastRenderedPageBreak/>
         <w:t>Applications manage complex features such as news feed algorithms, content recommendation systems, and real-time notifications, leveraging machine learning and data analytics.</w:t>
       </w:r>
     </w:p>
@@ -1587,32 +1701,16 @@
           <w:sz w:val="32"/>
         </w:rPr>
       </w:pPr>
-      <w:bookmarkStart w:id="1" w:name="_Toc165803654"/>
+      <w:bookmarkStart w:id="2" w:name="_Toc165803654"/>
       <w:r>
         <w:rPr>
           <w:rFonts w:asciiTheme="minorHAnsi" w:hAnsiTheme="minorHAnsi"/>
           <w:color w:val="C45911" w:themeColor="accent2" w:themeShade="BF"/>
           <w:sz w:val="32"/>
         </w:rPr>
-        <w:t>1</w:t>
-      </w:r>
-      <w:r>
-        <w:rPr>
-          <w:rFonts w:asciiTheme="minorHAnsi" w:hAnsiTheme="minorHAnsi"/>
-          <w:color w:val="C45911" w:themeColor="accent2" w:themeShade="BF"/>
-          <w:sz w:val="32"/>
-        </w:rPr>
-        <w:t xml:space="preserve">. </w:t>
-      </w:r>
-      <w:r>
-        <w:rPr>
-          <w:rFonts w:asciiTheme="minorHAnsi" w:hAnsiTheme="minorHAnsi"/>
-          <w:color w:val="C45911" w:themeColor="accent2" w:themeShade="BF"/>
-          <w:sz w:val="32"/>
-        </w:rPr>
-        <w:t>System Design requirements</w:t>
-      </w:r>
-      <w:bookmarkEnd w:id="1"/>
+        <w:t>1. System Design requirements</w:t>
+      </w:r>
+      <w:bookmarkEnd w:id="2"/>
     </w:p>
     <w:p>
       <w:pPr>
@@ -1829,17 +1927,16 @@
           <w:sz w:val="36"/>
         </w:rPr>
       </w:pPr>
-      <w:bookmarkStart w:id="2" w:name="_Toc165803655"/>
+      <w:bookmarkStart w:id="3" w:name="_Toc165803655"/>
       <w:r>
         <w:rPr>
           <w:b/>
           <w:color w:val="ED7D31" w:themeColor="accent2"/>
           <w:sz w:val="36"/>
         </w:rPr>
-        <w:lastRenderedPageBreak/>
         <w:t>2. Monolithic vs Micro service architecture</w:t>
       </w:r>
-      <w:bookmarkEnd w:id="2"/>
+      <w:bookmarkEnd w:id="3"/>
     </w:p>
     <w:p>
       <w:pPr>
@@ -1968,6 +2065,10 @@
         <w:jc w:val="center"/>
       </w:pPr>
       <w:r>
+        <w:rPr>
+          <w:noProof/>
+          <w:lang w:eastAsia="en-IN"/>
+        </w:rPr>
         <w:drawing>
           <wp:inline distT="0" distB="0" distL="0" distR="0" wp14:anchorId="57F544D7" wp14:editId="775ED813">
             <wp:extent cx="5704770" cy="2691580"/>
@@ -1986,7 +2087,7 @@
                     </pic:cNvPicPr>
                   </pic:nvPicPr>
                   <pic:blipFill>
-                    <a:blip r:embed="rId8"/>
+                    <a:blip r:embed="rId11"/>
                     <a:stretch>
                       <a:fillRect/>
                     </a:stretch>
@@ -2016,7 +2117,7 @@
           <w:sz w:val="32"/>
         </w:rPr>
       </w:pPr>
-      <w:bookmarkStart w:id="3" w:name="_Toc165803656"/>
+      <w:bookmarkStart w:id="4" w:name="_Toc165803656"/>
       <w:r>
         <w:rPr>
           <w:rFonts w:asciiTheme="minorHAnsi" w:hAnsiTheme="minorHAnsi"/>
@@ -2033,7 +2134,7 @@
         </w:rPr>
         <w:t>Monolithic architecture</w:t>
       </w:r>
-      <w:bookmarkEnd w:id="3"/>
+      <w:bookmarkEnd w:id="4"/>
     </w:p>
     <w:p>
       <w:pPr>
@@ -2151,6 +2252,7 @@
           <w:sz w:val="28"/>
           <w:lang w:val="en-US"/>
         </w:rPr>
+        <w:lastRenderedPageBreak/>
         <w:t>Disadvantages</w:t>
       </w:r>
       <w:r>
@@ -2198,7 +2300,6 @@
           <w:sz w:val="28"/>
           <w:lang w:val="en-US"/>
         </w:rPr>
-        <w:lastRenderedPageBreak/>
         <w:t>In monolithic architecture, every module is combined in single system, so if there is an error or bug in single module, it can destroy the complete system.</w:t>
       </w:r>
     </w:p>
@@ -2281,7 +2382,7 @@
           <w:sz w:val="32"/>
         </w:rPr>
       </w:pPr>
-      <w:bookmarkStart w:id="4" w:name="_Toc165803657"/>
+      <w:bookmarkStart w:id="5" w:name="_Toc165803657"/>
       <w:r>
         <w:rPr>
           <w:rFonts w:asciiTheme="minorHAnsi" w:hAnsiTheme="minorHAnsi"/>
@@ -2314,7 +2415,7 @@
         </w:rPr>
         <w:t xml:space="preserve"> architecture</w:t>
       </w:r>
-      <w:bookmarkEnd w:id="4"/>
+      <w:bookmarkEnd w:id="5"/>
     </w:p>
     <w:p>
       <w:pPr>
@@ -2559,6 +2660,7 @@
           <w:sz w:val="28"/>
           <w:lang w:val="en-US"/>
         </w:rPr>
+        <w:lastRenderedPageBreak/>
         <w:t>Testing Complexity: Testing becomes more complex due to dependencies between services and the need for comprehensive integration testing.</w:t>
       </w:r>
     </w:p>
@@ -2581,17 +2683,16 @@
           <w:sz w:val="36"/>
         </w:rPr>
       </w:pPr>
-      <w:bookmarkStart w:id="5" w:name="_Toc165803658"/>
+      <w:bookmarkStart w:id="6" w:name="_Toc165803658"/>
       <w:r>
         <w:rPr>
           <w:b/>
           <w:color w:val="ED7D31" w:themeColor="accent2"/>
           <w:sz w:val="36"/>
         </w:rPr>
-        <w:lastRenderedPageBreak/>
         <w:t xml:space="preserve">3. </w:t>
       </w:r>
-      <w:bookmarkEnd w:id="5"/>
+      <w:bookmarkEnd w:id="6"/>
       <w:r>
         <w:rPr>
           <w:b/>
@@ -2621,1043 +2722,960 @@
           <w:color w:val="C45911" w:themeColor="accent2" w:themeShade="BF"/>
           <w:sz w:val="32"/>
         </w:rPr>
-        <w:t xml:space="preserve">1. </w:t>
-      </w:r>
-      <w:r>
+        <w:t>1. Availability</w:t>
+      </w:r>
+    </w:p>
+    <w:p>
+      <w:pPr>
+        <w:rPr>
+          <w:sz w:val="28"/>
+        </w:rPr>
+      </w:pPr>
+      <w:r>
+        <w:rPr>
+          <w:sz w:val="28"/>
+          <w:lang w:val="en-US"/>
+        </w:rPr>
+        <w:t xml:space="preserve">Availability in system design refers to the ability of a system to remain operational and accessible to users, typically measured as a percentage of time that the system is functional and responsive. </w:t>
+      </w:r>
+    </w:p>
+    <w:p>
+      <w:pPr>
+        <w:rPr>
+          <w:sz w:val="28"/>
+        </w:rPr>
+      </w:pPr>
+      <w:r>
+        <w:rPr>
+          <w:sz w:val="28"/>
+        </w:rPr>
+        <w:t xml:space="preserve">Measured in percent, </w:t>
+      </w:r>
+      <w:proofErr w:type="gramStart"/>
+      <w:r>
+        <w:rPr>
+          <w:sz w:val="28"/>
+        </w:rPr>
+        <w:t>99.9%</w:t>
+      </w:r>
+      <w:proofErr w:type="gramEnd"/>
+      <w:r>
+        <w:rPr>
+          <w:sz w:val="28"/>
+        </w:rPr>
+        <w:t xml:space="preserve">(3 nines) means it is available for 99.9% time. </w:t>
+      </w:r>
+    </w:p>
+    <w:p>
+      <w:pPr>
+        <w:rPr>
+          <w:sz w:val="28"/>
+        </w:rPr>
+      </w:pPr>
+      <w:r>
+        <w:rPr>
+          <w:sz w:val="28"/>
+        </w:rPr>
+        <w:t>Monolithic system have single point of failure, and hence are less available.</w:t>
+      </w:r>
+    </w:p>
+    <w:p>
+      <w:pPr>
+        <w:rPr>
+          <w:sz w:val="28"/>
+        </w:rPr>
+      </w:pPr>
+      <w:r>
+        <w:rPr>
+          <w:sz w:val="28"/>
+        </w:rPr>
+        <w:t>Ways to improve Availability:</w:t>
+      </w:r>
+    </w:p>
+    <w:p>
+      <w:pPr>
+        <w:pStyle w:val="ListParagraph"/>
+        <w:numPr>
+          <w:ilvl w:val="0"/>
+          <w:numId w:val="23"/>
+        </w:numPr>
+        <w:rPr>
+          <w:sz w:val="28"/>
+        </w:rPr>
+      </w:pPr>
+      <w:r>
+        <w:rPr>
+          <w:sz w:val="28"/>
+        </w:rPr>
+        <w:t>Utilize load balancers to distribute traffic across multiple servers, ensuring high availability.</w:t>
+      </w:r>
+    </w:p>
+    <w:p>
+      <w:pPr>
+        <w:pStyle w:val="ListParagraph"/>
+        <w:numPr>
+          <w:ilvl w:val="0"/>
+          <w:numId w:val="23"/>
+        </w:numPr>
+        <w:rPr>
+          <w:sz w:val="28"/>
+        </w:rPr>
+      </w:pPr>
+      <w:r>
+        <w:rPr>
+          <w:sz w:val="28"/>
+        </w:rPr>
+        <w:t>Deploy redundant hardware components such as servers, network devices, and storage systems to mitigate single points of failure.</w:t>
+      </w:r>
+    </w:p>
+    <w:p>
+      <w:pPr>
+        <w:pStyle w:val="ListParagraph"/>
+        <w:numPr>
+          <w:ilvl w:val="0"/>
+          <w:numId w:val="23"/>
+        </w:numPr>
+        <w:rPr>
+          <w:sz w:val="28"/>
+        </w:rPr>
+      </w:pPr>
+      <w:r>
+        <w:rPr>
+          <w:sz w:val="28"/>
+        </w:rPr>
+        <w:t>Implement automated monitoring and alerting systems to quickly detect and respond to system failures or performance issues.</w:t>
+      </w:r>
+    </w:p>
+    <w:p>
+      <w:pPr>
+        <w:pStyle w:val="ListParagraph"/>
+        <w:numPr>
+          <w:ilvl w:val="0"/>
+          <w:numId w:val="23"/>
+        </w:numPr>
+        <w:rPr>
+          <w:sz w:val="28"/>
+        </w:rPr>
+      </w:pPr>
+      <w:r>
+        <w:rPr>
+          <w:sz w:val="28"/>
+        </w:rPr>
+        <w:t>Utilize cloud-based infrastructure and services with built-in redundancy and high availability features.</w:t>
+      </w:r>
+    </w:p>
+    <w:p>
+      <w:pPr>
+        <w:pStyle w:val="ListParagraph"/>
+        <w:numPr>
+          <w:ilvl w:val="0"/>
+          <w:numId w:val="23"/>
+        </w:numPr>
+        <w:rPr>
+          <w:sz w:val="28"/>
+        </w:rPr>
+      </w:pPr>
+      <w:r>
+        <w:rPr>
+          <w:sz w:val="28"/>
+        </w:rPr>
+        <w:t>Design disaster recovery plans and procedures to minimize downtime and ensure business continuity in the event of catastrophic failures or disasters.</w:t>
+      </w:r>
+    </w:p>
+    <w:p>
+      <w:pPr>
+        <w:pStyle w:val="ListParagraph"/>
+        <w:numPr>
+          <w:ilvl w:val="0"/>
+          <w:numId w:val="23"/>
+        </w:numPr>
+        <w:rPr>
+          <w:sz w:val="28"/>
+        </w:rPr>
+      </w:pPr>
+      <w:r>
+        <w:rPr>
+          <w:sz w:val="28"/>
+        </w:rPr>
+        <w:t>Create redundant resources as a backup for components that may fail.</w:t>
+      </w:r>
+    </w:p>
+    <w:p/>
+    <w:p/>
+    <w:p>
+      <w:pPr>
+        <w:pStyle w:val="Heading2"/>
         <w:rPr>
           <w:rFonts w:asciiTheme="minorHAnsi" w:hAnsiTheme="minorHAnsi"/>
           <w:color w:val="C45911" w:themeColor="accent2" w:themeShade="BF"/>
           <w:sz w:val="32"/>
         </w:rPr>
-        <w:t>Availability</w:t>
-      </w:r>
-    </w:p>
-    <w:p>
-      <w:pPr>
-        <w:rPr>
-          <w:sz w:val="28"/>
-        </w:rPr>
-      </w:pPr>
-      <w:r>
-        <w:rPr>
-          <w:sz w:val="28"/>
-          <w:lang w:val="en-US"/>
-        </w:rPr>
-        <w:t xml:space="preserve">Availability in system design refers to the ability of a system to remain operational and accessible to users, typically measured as a percentage of time that the system is functional and responsive. </w:t>
-      </w:r>
-    </w:p>
-    <w:p>
-      <w:pPr>
-        <w:rPr>
-          <w:sz w:val="28"/>
-        </w:rPr>
-      </w:pPr>
-      <w:r>
-        <w:rPr>
-          <w:sz w:val="28"/>
-        </w:rPr>
-        <w:t xml:space="preserve">Measured in percent, </w:t>
-      </w:r>
-      <w:proofErr w:type="gramStart"/>
-      <w:r>
-        <w:rPr>
-          <w:sz w:val="28"/>
-        </w:rPr>
-        <w:t>99.9%</w:t>
-      </w:r>
-      <w:proofErr w:type="gramEnd"/>
-      <w:r>
-        <w:rPr>
-          <w:sz w:val="28"/>
-        </w:rPr>
-        <w:t xml:space="preserve">(3 nines) means it is available for 99.9% time. </w:t>
-      </w:r>
-    </w:p>
-    <w:p>
-      <w:pPr>
-        <w:rPr>
-          <w:sz w:val="28"/>
-        </w:rPr>
-      </w:pPr>
-      <w:r>
-        <w:rPr>
-          <w:sz w:val="28"/>
-        </w:rPr>
-        <w:t>Monolithic system have single point of failure, and hence are less available.</w:t>
-      </w:r>
-    </w:p>
-    <w:p>
-      <w:pPr>
-        <w:rPr>
-          <w:sz w:val="28"/>
-        </w:rPr>
-      </w:pPr>
-      <w:r>
-        <w:rPr>
-          <w:sz w:val="28"/>
-        </w:rPr>
-        <w:t>Ways to improve Availability:</w:t>
-      </w:r>
-    </w:p>
-    <w:p>
-      <w:pPr>
-        <w:pStyle w:val="ListParagraph"/>
-        <w:numPr>
-          <w:ilvl w:val="0"/>
-          <w:numId w:val="23"/>
-        </w:numPr>
-        <w:rPr>
-          <w:sz w:val="28"/>
-        </w:rPr>
-      </w:pPr>
-      <w:r>
-        <w:rPr>
-          <w:sz w:val="28"/>
-        </w:rPr>
-        <w:t>Utilize load balancers to distribute traffic across multiple servers, ensuring high availability.</w:t>
-      </w:r>
-    </w:p>
-    <w:p>
-      <w:pPr>
-        <w:pStyle w:val="ListParagraph"/>
-        <w:numPr>
-          <w:ilvl w:val="0"/>
-          <w:numId w:val="23"/>
-        </w:numPr>
-        <w:rPr>
-          <w:sz w:val="28"/>
-        </w:rPr>
-      </w:pPr>
-      <w:r>
-        <w:rPr>
-          <w:sz w:val="28"/>
-        </w:rPr>
-        <w:t>Deploy redundant hardware components such as servers, network devices, and storage systems to mitigate single points of failure.</w:t>
-      </w:r>
-    </w:p>
-    <w:p>
-      <w:pPr>
-        <w:pStyle w:val="ListParagraph"/>
-        <w:numPr>
-          <w:ilvl w:val="0"/>
-          <w:numId w:val="23"/>
-        </w:numPr>
-        <w:rPr>
-          <w:sz w:val="28"/>
-        </w:rPr>
-      </w:pPr>
-      <w:r>
-        <w:rPr>
-          <w:sz w:val="28"/>
-        </w:rPr>
-        <w:t>Implement automated monitoring and alerting systems to quickly detect and respond to system failures or performance issues.</w:t>
-      </w:r>
-    </w:p>
-    <w:p>
-      <w:pPr>
-        <w:pStyle w:val="ListParagraph"/>
-        <w:numPr>
-          <w:ilvl w:val="0"/>
-          <w:numId w:val="23"/>
-        </w:numPr>
-        <w:rPr>
-          <w:sz w:val="28"/>
-        </w:rPr>
-      </w:pPr>
-      <w:r>
-        <w:rPr>
-          <w:sz w:val="28"/>
-        </w:rPr>
-        <w:t>Utilize cloud-based infrastructure and services with built-in redundancy and high availability features.</w:t>
-      </w:r>
-    </w:p>
-    <w:p>
-      <w:pPr>
-        <w:pStyle w:val="ListParagraph"/>
-        <w:numPr>
-          <w:ilvl w:val="0"/>
-          <w:numId w:val="23"/>
-        </w:numPr>
-        <w:rPr>
-          <w:sz w:val="28"/>
-        </w:rPr>
-      </w:pPr>
-      <w:r>
-        <w:rPr>
-          <w:sz w:val="28"/>
-        </w:rPr>
-        <w:t>Design disaster recovery plans and procedures to minimize downtime and ensure business continuity in the event of catastrophic failures or disasters.</w:t>
-      </w:r>
-    </w:p>
-    <w:p>
-      <w:pPr>
-        <w:pStyle w:val="ListParagraph"/>
-        <w:numPr>
-          <w:ilvl w:val="0"/>
-          <w:numId w:val="23"/>
-        </w:numPr>
-        <w:rPr>
-          <w:sz w:val="28"/>
-        </w:rPr>
-      </w:pPr>
-      <w:r>
-        <w:rPr>
-          <w:sz w:val="28"/>
-        </w:rPr>
-        <w:t>Create redundant resources as a backup for components that may fail.</w:t>
-      </w:r>
-    </w:p>
-    <w:p/>
-    <w:p/>
-    <w:p>
-      <w:pPr>
-        <w:pStyle w:val="Heading2"/>
+      </w:pPr>
+      <w:r>
         <w:rPr>
           <w:rFonts w:asciiTheme="minorHAnsi" w:hAnsiTheme="minorHAnsi"/>
           <w:color w:val="C45911" w:themeColor="accent2" w:themeShade="BF"/>
           <w:sz w:val="32"/>
         </w:rPr>
-      </w:pPr>
-      <w:r>
+        <w:t>2. Consistency</w:t>
+      </w:r>
+    </w:p>
+    <w:p/>
+    <w:p>
+      <w:pPr>
+        <w:rPr>
+          <w:sz w:val="28"/>
+        </w:rPr>
+      </w:pPr>
+      <w:r>
+        <w:rPr>
+          <w:sz w:val="28"/>
+          <w:lang w:val="en-US"/>
+        </w:rPr>
+        <w:t>Consistency in system design refers to ensuring that all copies of data across different components or nodes in a distributed system are synchronized and up-to-date</w:t>
+      </w:r>
+    </w:p>
+    <w:p>
+      <w:pPr>
+        <w:rPr>
+          <w:sz w:val="28"/>
+        </w:rPr>
+      </w:pPr>
+      <w:r>
+        <w:rPr>
+          <w:sz w:val="28"/>
+        </w:rPr>
+        <w:t>Types of Consistency:</w:t>
+      </w:r>
+    </w:p>
+    <w:p>
+      <w:pPr>
+        <w:numPr>
+          <w:ilvl w:val="0"/>
+          <w:numId w:val="24"/>
+        </w:numPr>
+        <w:rPr>
+          <w:sz w:val="28"/>
+        </w:rPr>
+      </w:pPr>
+      <w:r>
+        <w:rPr>
+          <w:sz w:val="28"/>
+        </w:rPr>
+        <w:t>Strong Consistency: System does not allow read operation until all nodes with replicated data are updated.</w:t>
+      </w:r>
+    </w:p>
+    <w:p>
+      <w:pPr>
+        <w:numPr>
+          <w:ilvl w:val="0"/>
+          <w:numId w:val="24"/>
+        </w:numPr>
+        <w:rPr>
+          <w:sz w:val="28"/>
+        </w:rPr>
+      </w:pPr>
+      <w:r>
+        <w:rPr>
+          <w:sz w:val="28"/>
+        </w:rPr>
+        <w:lastRenderedPageBreak/>
+        <w:t>Eventual Consistency: Some users might receive old data, but eventually all data gets updated to latest data, read request re not halted.</w:t>
+      </w:r>
+    </w:p>
+    <w:p>
+      <w:pPr>
+        <w:numPr>
+          <w:ilvl w:val="0"/>
+          <w:numId w:val="24"/>
+        </w:numPr>
+        <w:rPr>
+          <w:sz w:val="28"/>
+        </w:rPr>
+      </w:pPr>
+      <w:r>
+        <w:rPr>
+          <w:sz w:val="28"/>
+        </w:rPr>
+        <w:t>Weak Consistency: Here it is not necessary to have same data in all nodes.</w:t>
+      </w:r>
+    </w:p>
+    <w:p>
+      <w:pPr>
+        <w:ind w:left="360"/>
+      </w:pPr>
+    </w:p>
+    <w:p>
+      <w:pPr>
+        <w:pStyle w:val="Heading2"/>
         <w:rPr>
           <w:rFonts w:asciiTheme="minorHAnsi" w:hAnsiTheme="minorHAnsi"/>
           <w:color w:val="C45911" w:themeColor="accent2" w:themeShade="BF"/>
           <w:sz w:val="32"/>
         </w:rPr>
-        <w:t>2</w:t>
-      </w:r>
+      </w:pPr>
       <w:r>
         <w:rPr>
           <w:rFonts w:asciiTheme="minorHAnsi" w:hAnsiTheme="minorHAnsi"/>
           <w:color w:val="C45911" w:themeColor="accent2" w:themeShade="BF"/>
           <w:sz w:val="32"/>
         </w:rPr>
-        <w:t xml:space="preserve">. </w:t>
-      </w:r>
-      <w:r>
+        <w:t>3. Partition tolerance</w:t>
+      </w:r>
+    </w:p>
+    <w:p/>
+    <w:p>
+      <w:pPr>
+        <w:rPr>
+          <w:sz w:val="28"/>
+        </w:rPr>
+      </w:pPr>
+      <w:r>
+        <w:rPr>
+          <w:sz w:val="28"/>
+          <w:lang w:val="en-US"/>
+        </w:rPr>
+        <w:t>Partition tolerance in system design refers to a system's ability to continue functioning and providing services even if network partitions occur, causing communication failures between different components or nodes of the system.</w:t>
+      </w:r>
+    </w:p>
+    <w:p>
+      <w:pPr>
+        <w:numPr>
+          <w:ilvl w:val="0"/>
+          <w:numId w:val="25"/>
+        </w:numPr>
+        <w:rPr>
+          <w:sz w:val="28"/>
+        </w:rPr>
+      </w:pPr>
+      <w:r>
+        <w:rPr>
+          <w:sz w:val="28"/>
+          <w:lang w:val="en-US"/>
+        </w:rPr>
+        <w:t>In distributed systems, network partitions can occur due to various reasons such as network failures, hardware failures, or geographical distribution of components. When a partition occurs, the network is divided into separate segments, and communication between nodes in different segments becomes unavailable or unreliable.</w:t>
+      </w:r>
+    </w:p>
+    <w:p>
+      <w:pPr>
+        <w:numPr>
+          <w:ilvl w:val="0"/>
+          <w:numId w:val="25"/>
+        </w:numPr>
+        <w:rPr>
+          <w:sz w:val="28"/>
+        </w:rPr>
+      </w:pPr>
+      <w:r>
+        <w:rPr>
+          <w:sz w:val="28"/>
+          <w:lang w:val="en-US"/>
+        </w:rPr>
+        <w:t>Achieving partition tolerance is crucial for ensuring the resilience and fault tolerance of distributed systems, particularly in environments where network connectivity cannot be guaranteed at all times. Partition-tolerant systems are designed to handle network partitions gracefully and continue operating without compromising data consistency or availability.</w:t>
+      </w:r>
+    </w:p>
+    <w:p>
+      <w:pPr>
+        <w:rPr>
+          <w:sz w:val="28"/>
+        </w:rPr>
+      </w:pPr>
+    </w:p>
+    <w:p>
+      <w:pPr>
+        <w:rPr>
+          <w:sz w:val="28"/>
+        </w:rPr>
+      </w:pPr>
+      <w:r>
+        <w:rPr>
+          <w:sz w:val="28"/>
+        </w:rPr>
+        <w:t>To achieve partit</w:t>
+      </w:r>
+      <w:r>
+        <w:rPr>
+          <w:sz w:val="28"/>
+        </w:rPr>
+        <w:t>ion tolerance in a system:</w:t>
+      </w:r>
+    </w:p>
+    <w:p>
+      <w:pPr>
+        <w:pStyle w:val="ListParagraph"/>
+        <w:numPr>
+          <w:ilvl w:val="0"/>
+          <w:numId w:val="26"/>
+        </w:numPr>
+        <w:rPr>
+          <w:sz w:val="28"/>
+        </w:rPr>
+      </w:pPr>
+      <w:r>
+        <w:rPr>
+          <w:sz w:val="28"/>
+        </w:rPr>
+        <w:t>Design the system to operate even if parts of it can't communicate with each other due to network failures or partitions.</w:t>
+      </w:r>
+    </w:p>
+    <w:p>
+      <w:pPr>
+        <w:pStyle w:val="ListParagraph"/>
+        <w:numPr>
+          <w:ilvl w:val="0"/>
+          <w:numId w:val="26"/>
+        </w:numPr>
+        <w:rPr>
+          <w:sz w:val="28"/>
+        </w:rPr>
+      </w:pPr>
+      <w:r>
+        <w:rPr>
+          <w:sz w:val="28"/>
+        </w:rPr>
+        <w:t>Implement distributed algorithms and protocols that allow nodes to continue functioning independently during network partitions.</w:t>
+      </w:r>
+    </w:p>
+    <w:p>
+      <w:pPr>
+        <w:pStyle w:val="ListParagraph"/>
+        <w:numPr>
+          <w:ilvl w:val="0"/>
+          <w:numId w:val="26"/>
+        </w:numPr>
+        <w:rPr>
+          <w:sz w:val="28"/>
+        </w:rPr>
+      </w:pPr>
+      <w:r>
+        <w:rPr>
+          <w:sz w:val="28"/>
+        </w:rPr>
+        <w:t>Use redundancy and replication techniques to ensure that copies of data are available across multiple partitions, enabling continued access to data even in the face of network disruptions.</w:t>
+      </w:r>
+    </w:p>
+    <w:p>
+      <w:pPr>
+        <w:pStyle w:val="ListParagraph"/>
+        <w:numPr>
+          <w:ilvl w:val="0"/>
+          <w:numId w:val="26"/>
+        </w:numPr>
+        <w:rPr>
+          <w:sz w:val="28"/>
+        </w:rPr>
+      </w:pPr>
+      <w:r>
+        <w:rPr>
+          <w:sz w:val="28"/>
+        </w:rPr>
+        <w:t>Design the system to gracefully handle inconsistencies or conflicts that may arise due to partitioned operations, such as using conflict resolution mechanisms or eventual consistency models.</w:t>
+      </w:r>
+    </w:p>
+    <w:p>
+      <w:pPr>
+        <w:pStyle w:val="ListParagraph"/>
+        <w:numPr>
+          <w:ilvl w:val="0"/>
+          <w:numId w:val="26"/>
+        </w:numPr>
+        <w:rPr>
+          <w:sz w:val="28"/>
+        </w:rPr>
+      </w:pPr>
+      <w:r>
+        <w:rPr>
+          <w:sz w:val="28"/>
+        </w:rPr>
+        <w:t>Test the system thoroughly under various network failure scenarios to ensure that it remains available and operational during partitioned conditions.</w:t>
+      </w:r>
+    </w:p>
+    <w:p>
+      <w:pPr>
+        <w:rPr>
+          <w:sz w:val="28"/>
+        </w:rPr>
+      </w:pPr>
+    </w:p>
+    <w:p>
+      <w:pPr>
+        <w:pStyle w:val="Heading2"/>
         <w:rPr>
           <w:rFonts w:asciiTheme="minorHAnsi" w:hAnsiTheme="minorHAnsi"/>
           <w:color w:val="C45911" w:themeColor="accent2" w:themeShade="BF"/>
           <w:sz w:val="32"/>
         </w:rPr>
-        <w:t>Consistency</w:t>
-      </w:r>
-    </w:p>
-    <w:p/>
-    <w:p>
-      <w:pPr>
-        <w:rPr>
-          <w:sz w:val="28"/>
-        </w:rPr>
-      </w:pPr>
-      <w:r>
-        <w:rPr>
-          <w:sz w:val="28"/>
-          <w:lang w:val="en-US"/>
-        </w:rPr>
-        <w:t>Consistency in system design refers to ensuring that all copies of data across different components or nodes in a distributed system are synchronized and up-to-date</w:t>
-      </w:r>
-    </w:p>
-    <w:p>
-      <w:pPr>
-        <w:rPr>
-          <w:sz w:val="28"/>
-        </w:rPr>
-      </w:pPr>
-      <w:r>
-        <w:rPr>
-          <w:sz w:val="28"/>
-        </w:rPr>
-        <w:t>Types of Consistency:</w:t>
-      </w:r>
-    </w:p>
-    <w:p>
-      <w:pPr>
-        <w:numPr>
-          <w:ilvl w:val="0"/>
-          <w:numId w:val="24"/>
-        </w:numPr>
-        <w:rPr>
-          <w:sz w:val="28"/>
-        </w:rPr>
-      </w:pPr>
-      <w:r>
-        <w:rPr>
-          <w:sz w:val="28"/>
-        </w:rPr>
-        <w:t>Strong Consistency: System does not allow read operation until a</w:t>
-      </w:r>
-      <w:r>
-        <w:rPr>
-          <w:sz w:val="28"/>
-        </w:rPr>
-        <w:t>ll nodes with replicated data are updated.</w:t>
-      </w:r>
-    </w:p>
-    <w:p>
-      <w:pPr>
-        <w:numPr>
-          <w:ilvl w:val="0"/>
-          <w:numId w:val="24"/>
-        </w:numPr>
-        <w:rPr>
-          <w:sz w:val="28"/>
-        </w:rPr>
-      </w:pPr>
-      <w:r>
-        <w:rPr>
-          <w:sz w:val="28"/>
-        </w:rPr>
-        <w:t>Eventual Consistency: Some users might receive old data, but eventually all data gets updated to latest data, read request re not halted.</w:t>
-      </w:r>
-    </w:p>
-    <w:p>
-      <w:pPr>
-        <w:numPr>
-          <w:ilvl w:val="0"/>
-          <w:numId w:val="24"/>
-        </w:numPr>
-        <w:rPr>
-          <w:sz w:val="28"/>
-        </w:rPr>
-      </w:pPr>
-      <w:r>
-        <w:rPr>
-          <w:sz w:val="28"/>
-        </w:rPr>
-        <w:t>Weak Consistency: Here it is not necessary to have same data in all nodes.</w:t>
-      </w:r>
-    </w:p>
-    <w:p>
-      <w:pPr>
-        <w:ind w:left="360"/>
-      </w:pPr>
-    </w:p>
-    <w:p>
-      <w:pPr>
-        <w:pStyle w:val="Heading2"/>
+      </w:pPr>
+      <w:r>
         <w:rPr>
           <w:rFonts w:asciiTheme="minorHAnsi" w:hAnsiTheme="minorHAnsi"/>
           <w:color w:val="C45911" w:themeColor="accent2" w:themeShade="BF"/>
           <w:sz w:val="32"/>
         </w:rPr>
-      </w:pPr>
-      <w:r>
+        <w:lastRenderedPageBreak/>
+        <w:t>6. Security</w:t>
+      </w:r>
+    </w:p>
+    <w:p>
+      <w:pPr>
+        <w:rPr>
+          <w:sz w:val="28"/>
+          <w:lang w:val="en-US"/>
+        </w:rPr>
+      </w:pPr>
+    </w:p>
+    <w:p>
+      <w:pPr>
+        <w:rPr>
+          <w:sz w:val="28"/>
+          <w:lang w:val="en-US"/>
+        </w:rPr>
+      </w:pPr>
+      <w:r>
+        <w:rPr>
+          <w:sz w:val="28"/>
+          <w:lang w:val="en-US"/>
+        </w:rPr>
+        <w:t>Security in system design involves implementing protective measures to safeguard against unauthorized access, data breaches, and malicious attacks.</w:t>
+      </w:r>
+    </w:p>
+    <w:p>
+      <w:pPr>
+        <w:rPr>
+          <w:sz w:val="28"/>
+          <w:lang w:val="en-US"/>
+        </w:rPr>
+      </w:pPr>
+      <w:r>
+        <w:rPr>
+          <w:sz w:val="28"/>
+          <w:lang w:val="en-US"/>
+        </w:rPr>
+        <w:t>Different ways to achiev</w:t>
+      </w:r>
+      <w:r>
+        <w:rPr>
+          <w:sz w:val="28"/>
+          <w:lang w:val="en-US"/>
+        </w:rPr>
+        <w:t>e security in a system include:</w:t>
+      </w:r>
+    </w:p>
+    <w:p>
+      <w:pPr>
+        <w:rPr>
+          <w:sz w:val="28"/>
+          <w:lang w:val="en-US"/>
+        </w:rPr>
+      </w:pPr>
+    </w:p>
+    <w:p>
+      <w:pPr>
+        <w:pStyle w:val="ListParagraph"/>
+        <w:numPr>
+          <w:ilvl w:val="0"/>
+          <w:numId w:val="27"/>
+        </w:numPr>
+        <w:rPr>
+          <w:sz w:val="28"/>
+          <w:lang w:val="en-US"/>
+        </w:rPr>
+      </w:pPr>
+      <w:r>
+        <w:rPr>
+          <w:b/>
+          <w:sz w:val="28"/>
+          <w:lang w:val="en-US"/>
+        </w:rPr>
+        <w:t>Encryption</w:t>
+      </w:r>
+      <w:r>
+        <w:rPr>
+          <w:sz w:val="28"/>
+          <w:lang w:val="en-US"/>
+        </w:rPr>
+        <w:t>: Protecting data by converting it into a coded format that can only be accessed with a decryption key.</w:t>
+      </w:r>
+    </w:p>
+    <w:p>
+      <w:pPr>
+        <w:pStyle w:val="ListParagraph"/>
+        <w:numPr>
+          <w:ilvl w:val="0"/>
+          <w:numId w:val="27"/>
+        </w:numPr>
+        <w:rPr>
+          <w:sz w:val="28"/>
+          <w:lang w:val="en-US"/>
+        </w:rPr>
+      </w:pPr>
+      <w:r>
+        <w:rPr>
+          <w:b/>
+          <w:sz w:val="28"/>
+          <w:lang w:val="en-US"/>
+        </w:rPr>
+        <w:t>Access Controls</w:t>
+      </w:r>
+      <w:r>
+        <w:rPr>
+          <w:sz w:val="28"/>
+          <w:lang w:val="en-US"/>
+        </w:rPr>
+        <w:t>: Restricting access to resources based on user roles, permissions, and authentication mechanisms.</w:t>
+      </w:r>
+    </w:p>
+    <w:p>
+      <w:pPr>
+        <w:pStyle w:val="ListParagraph"/>
+        <w:numPr>
+          <w:ilvl w:val="0"/>
+          <w:numId w:val="27"/>
+        </w:numPr>
+        <w:rPr>
+          <w:sz w:val="28"/>
+          <w:lang w:val="en-US"/>
+        </w:rPr>
+      </w:pPr>
+      <w:r>
+        <w:rPr>
+          <w:b/>
+          <w:sz w:val="28"/>
+          <w:lang w:val="en-US"/>
+        </w:rPr>
+        <w:t>Firewalls</w:t>
+      </w:r>
+      <w:r>
+        <w:rPr>
+          <w:sz w:val="28"/>
+          <w:lang w:val="en-US"/>
+        </w:rPr>
+        <w:t>: Filtering network traffic to block unauthorized access and prevent malicious activity.</w:t>
+      </w:r>
+    </w:p>
+    <w:p>
+      <w:pPr>
+        <w:pStyle w:val="ListParagraph"/>
+        <w:numPr>
+          <w:ilvl w:val="0"/>
+          <w:numId w:val="27"/>
+        </w:numPr>
+        <w:rPr>
+          <w:sz w:val="28"/>
+          <w:lang w:val="en-US"/>
+        </w:rPr>
+      </w:pPr>
+      <w:r>
+        <w:rPr>
+          <w:b/>
+          <w:sz w:val="28"/>
+          <w:lang w:val="en-US"/>
+        </w:rPr>
+        <w:t>I</w:t>
+      </w:r>
+      <w:r>
+        <w:rPr>
+          <w:b/>
+          <w:sz w:val="28"/>
+          <w:lang w:val="en-US"/>
+        </w:rPr>
+        <w:t>ntrusion Detection Systems (IDS):</w:t>
+      </w:r>
+      <w:r>
+        <w:rPr>
+          <w:sz w:val="28"/>
+          <w:lang w:val="en-US"/>
+        </w:rPr>
+        <w:t xml:space="preserve"> Monitoring network or system activities for signs of unauthorized access or malicious behavior.</w:t>
+      </w:r>
+    </w:p>
+    <w:p>
+      <w:pPr>
+        <w:pStyle w:val="ListParagraph"/>
+        <w:numPr>
+          <w:ilvl w:val="0"/>
+          <w:numId w:val="27"/>
+        </w:numPr>
+        <w:rPr>
+          <w:sz w:val="28"/>
+          <w:lang w:val="en-US"/>
+        </w:rPr>
+      </w:pPr>
+      <w:r>
+        <w:rPr>
+          <w:b/>
+          <w:sz w:val="28"/>
+          <w:lang w:val="en-US"/>
+        </w:rPr>
+        <w:t>Vulnerability Management</w:t>
+      </w:r>
+      <w:r>
+        <w:rPr>
+          <w:sz w:val="28"/>
+          <w:lang w:val="en-US"/>
+        </w:rPr>
+        <w:t>: Regularly scanning systems for security vulnerabilities and applying patches and updates to address them.</w:t>
+      </w:r>
+    </w:p>
+    <w:p>
+      <w:pPr>
+        <w:pStyle w:val="ListParagraph"/>
+        <w:numPr>
+          <w:ilvl w:val="0"/>
+          <w:numId w:val="27"/>
+        </w:numPr>
+        <w:rPr>
+          <w:sz w:val="28"/>
+          <w:lang w:val="en-US"/>
+        </w:rPr>
+      </w:pPr>
+      <w:r>
+        <w:rPr>
+          <w:b/>
+          <w:sz w:val="28"/>
+          <w:lang w:val="en-US"/>
+        </w:rPr>
+        <w:t>Authentication Mechanisms:</w:t>
+      </w:r>
+      <w:r>
+        <w:rPr>
+          <w:sz w:val="28"/>
+          <w:lang w:val="en-US"/>
+        </w:rPr>
+        <w:t xml:space="preserve"> Verifying the identity of users or systems to prevent unauthorized access.</w:t>
+      </w:r>
+    </w:p>
+    <w:p>
+      <w:pPr>
+        <w:pStyle w:val="ListParagraph"/>
+        <w:numPr>
+          <w:ilvl w:val="0"/>
+          <w:numId w:val="27"/>
+        </w:numPr>
+        <w:rPr>
+          <w:sz w:val="28"/>
+          <w:lang w:val="en-US"/>
+        </w:rPr>
+      </w:pPr>
+      <w:r>
+        <w:rPr>
+          <w:b/>
+          <w:sz w:val="28"/>
+          <w:lang w:val="en-US"/>
+        </w:rPr>
+        <w:t>Security Policies and Procedures:</w:t>
+      </w:r>
+      <w:r>
+        <w:rPr>
+          <w:sz w:val="28"/>
+          <w:lang w:val="en-US"/>
+        </w:rPr>
+        <w:t xml:space="preserve"> Establishing rules and guidelines for secure system usage, configuration, and maintenance.</w:t>
+      </w:r>
+    </w:p>
+    <w:p>
+      <w:pPr>
+        <w:pStyle w:val="ListParagraph"/>
+        <w:numPr>
+          <w:ilvl w:val="0"/>
+          <w:numId w:val="27"/>
+        </w:numPr>
+        <w:rPr>
+          <w:sz w:val="28"/>
+          <w:lang w:val="en-US"/>
+        </w:rPr>
+      </w:pPr>
+      <w:r>
+        <w:rPr>
+          <w:b/>
+          <w:sz w:val="28"/>
+          <w:lang w:val="en-US"/>
+        </w:rPr>
+        <w:t>Physical Security Measures:</w:t>
+      </w:r>
+      <w:r>
+        <w:rPr>
+          <w:sz w:val="28"/>
+          <w:lang w:val="en-US"/>
+        </w:rPr>
+        <w:t xml:space="preserve"> Securing physical access to servers, data centers, and other critical infrastructure.</w:t>
+      </w:r>
+    </w:p>
+    <w:p>
+      <w:pPr>
+        <w:pStyle w:val="ListParagraph"/>
+        <w:numPr>
+          <w:ilvl w:val="0"/>
+          <w:numId w:val="27"/>
+        </w:numPr>
+        <w:rPr>
+          <w:sz w:val="28"/>
+          <w:lang w:val="en-US"/>
+        </w:rPr>
+      </w:pPr>
+      <w:r>
+        <w:rPr>
+          <w:b/>
+          <w:sz w:val="28"/>
+          <w:lang w:val="en-US"/>
+        </w:rPr>
+        <w:t>Secure Coding Practices:</w:t>
+      </w:r>
+      <w:r>
+        <w:rPr>
+          <w:sz w:val="28"/>
+          <w:lang w:val="en-US"/>
+        </w:rPr>
+        <w:t xml:space="preserve"> Following best practices to write secure code and minimize vulnerabilities in software applications.</w:t>
+      </w:r>
+    </w:p>
+    <w:p>
+      <w:pPr>
+        <w:pStyle w:val="ListParagraph"/>
+        <w:numPr>
+          <w:ilvl w:val="0"/>
+          <w:numId w:val="27"/>
+        </w:numPr>
+        <w:rPr>
+          <w:sz w:val="28"/>
+          <w:lang w:val="en-US"/>
+        </w:rPr>
+      </w:pPr>
+      <w:r>
+        <w:rPr>
+          <w:b/>
+          <w:sz w:val="28"/>
+          <w:lang w:val="en-US"/>
+        </w:rPr>
+        <w:t>Security Awareness Training:</w:t>
+      </w:r>
+      <w:r>
+        <w:rPr>
+          <w:sz w:val="28"/>
+          <w:lang w:val="en-US"/>
+        </w:rPr>
+        <w:t xml:space="preserve"> Educating users and employees about security risks and best practices to prevent security breaches.</w:t>
+      </w:r>
+    </w:p>
+    <w:p>
+      <w:pPr>
+        <w:rPr>
+          <w:sz w:val="28"/>
+          <w:lang w:val="en-US"/>
+        </w:rPr>
+      </w:pPr>
+    </w:p>
+    <w:p>
+      <w:pPr>
+        <w:rPr>
+          <w:sz w:val="28"/>
+          <w:lang w:val="en-US"/>
+        </w:rPr>
+      </w:pPr>
+      <w:r>
+        <w:rPr>
+          <w:sz w:val="28"/>
+          <w:lang w:val="en-US"/>
+        </w:rPr>
+        <w:t>Few other non-</w:t>
+      </w:r>
+    </w:p>
+    <w:p>
+      <w:pPr>
+        <w:rPr>
+          <w:sz w:val="28"/>
+          <w:lang w:val="en-US"/>
+        </w:rPr>
+      </w:pPr>
+    </w:p>
+    <w:p>
+      <w:pPr>
+        <w:rPr>
+          <w:sz w:val="28"/>
+          <w:lang w:val="en-US"/>
+        </w:rPr>
+      </w:pPr>
+    </w:p>
+    <w:p>
+      <w:pPr>
+        <w:rPr>
+          <w:sz w:val="28"/>
+          <w:lang w:val="en-US"/>
+        </w:rPr>
+      </w:pPr>
+    </w:p>
+    <w:p>
+      <w:pPr>
+        <w:rPr>
+          <w:sz w:val="28"/>
+          <w:lang w:val="en-US"/>
+        </w:rPr>
+      </w:pPr>
+    </w:p>
+    <w:p>
+      <w:pPr>
+        <w:rPr>
+          <w:sz w:val="28"/>
+          <w:lang w:val="en-US"/>
+        </w:rPr>
+      </w:pPr>
+    </w:p>
+    <w:p>
+      <w:pPr>
+        <w:rPr>
+          <w:sz w:val="28"/>
+          <w:lang w:val="en-US"/>
+        </w:rPr>
+      </w:pPr>
+    </w:p>
+    <w:p>
+      <w:pPr>
+        <w:rPr>
+          <w:sz w:val="28"/>
+          <w:lang w:val="en-US"/>
+        </w:rPr>
+      </w:pPr>
+    </w:p>
+    <w:p>
+      <w:pPr>
+        <w:rPr>
+          <w:sz w:val="28"/>
+          <w:lang w:val="en-US"/>
+        </w:rPr>
+      </w:pPr>
+    </w:p>
+    <w:p>
+      <w:pPr>
+        <w:rPr>
+          <w:sz w:val="28"/>
+          <w:lang w:val="en-US"/>
+        </w:rPr>
+      </w:pPr>
+    </w:p>
+    <w:p>
+      <w:pPr>
+        <w:ind w:left="360"/>
+      </w:pPr>
+    </w:p>
+    <w:p>
+      <w:pPr>
+        <w:pStyle w:val="Heading2"/>
         <w:rPr>
           <w:rFonts w:asciiTheme="minorHAnsi" w:hAnsiTheme="minorHAnsi"/>
           <w:color w:val="C45911" w:themeColor="accent2" w:themeShade="BF"/>
           <w:sz w:val="32"/>
         </w:rPr>
-        <w:lastRenderedPageBreak/>
-        <w:t>3</w:t>
-      </w:r>
+      </w:pPr>
+      <w:bookmarkStart w:id="7" w:name="_Toc165803659"/>
       <w:r>
         <w:rPr>
           <w:rFonts w:asciiTheme="minorHAnsi" w:hAnsiTheme="minorHAnsi"/>
           <w:color w:val="C45911" w:themeColor="accent2" w:themeShade="BF"/>
           <w:sz w:val="32"/>
         </w:rPr>
-        <w:t xml:space="preserve">. </w:t>
-      </w:r>
-      <w:r>
-        <w:rPr>
-          <w:rFonts w:asciiTheme="minorHAnsi" w:hAnsiTheme="minorHAnsi"/>
-          <w:color w:val="C45911" w:themeColor="accent2" w:themeShade="BF"/>
-          <w:sz w:val="32"/>
-        </w:rPr>
-        <w:t>Partition tolerance</w:t>
-      </w:r>
-    </w:p>
-    <w:p/>
-    <w:p>
-      <w:pPr>
-        <w:rPr>
-          <w:sz w:val="28"/>
-        </w:rPr>
-      </w:pPr>
-      <w:r>
-        <w:rPr>
-          <w:sz w:val="28"/>
-          <w:lang w:val="en-US"/>
-        </w:rPr>
-        <w:t>Partition tolerance in system design refers to a system's ability to continue functioning and providing services even if network partitions occur, causing communication failures between different components or nodes of the system.</w:t>
-      </w:r>
-    </w:p>
-    <w:p>
-      <w:pPr>
-        <w:numPr>
-          <w:ilvl w:val="0"/>
-          <w:numId w:val="25"/>
-        </w:numPr>
-        <w:rPr>
-          <w:sz w:val="28"/>
-        </w:rPr>
-      </w:pPr>
-      <w:r>
-        <w:rPr>
-          <w:sz w:val="28"/>
-          <w:lang w:val="en-US"/>
-        </w:rPr>
-        <w:t>In distribu</w:t>
-      </w:r>
-      <w:r>
-        <w:rPr>
-          <w:sz w:val="28"/>
-          <w:lang w:val="en-US"/>
-        </w:rPr>
-        <w:t>ted systems, network partitions can occur due to various reasons such as network failures, hardware failures, or geographical distribution of components. When a partition occurs, the network is divided into separate segments, and communication between node</w:t>
-      </w:r>
-      <w:r>
-        <w:rPr>
-          <w:sz w:val="28"/>
-          <w:lang w:val="en-US"/>
-        </w:rPr>
-        <w:t>s in different segments becomes unavailable or unreliable.</w:t>
-      </w:r>
-    </w:p>
-    <w:p>
-      <w:pPr>
-        <w:numPr>
-          <w:ilvl w:val="0"/>
-          <w:numId w:val="25"/>
-        </w:numPr>
-        <w:rPr>
-          <w:sz w:val="28"/>
-        </w:rPr>
-      </w:pPr>
-      <w:r>
-        <w:rPr>
-          <w:sz w:val="28"/>
-          <w:lang w:val="en-US"/>
-        </w:rPr>
-        <w:t>Achieving partition tolerance is crucial for ensuring the resilience and fault tolerance of distributed systems, particularly i</w:t>
-      </w:r>
-      <w:r>
-        <w:rPr>
-          <w:sz w:val="28"/>
-          <w:lang w:val="en-US"/>
-        </w:rPr>
-        <w:t>n environments where network connectivity cannot be guaranteed at all times. Partition-tolerant systems are designed to handle network partitions gracefully and continue operating without compromising data consistency or availability.</w:t>
-      </w:r>
-    </w:p>
-    <w:p>
-      <w:pPr>
-        <w:rPr>
-          <w:sz w:val="28"/>
-        </w:rPr>
-      </w:pPr>
-    </w:p>
-    <w:p>
-      <w:pPr>
-        <w:rPr>
-          <w:sz w:val="28"/>
-        </w:rPr>
-      </w:pPr>
-      <w:r>
-        <w:rPr>
-          <w:sz w:val="28"/>
-        </w:rPr>
-        <w:t>To achieve partit</w:t>
-      </w:r>
-      <w:r>
-        <w:rPr>
-          <w:sz w:val="28"/>
-        </w:rPr>
-        <w:t>ion tolerance in a system:</w:t>
-      </w:r>
-    </w:p>
-    <w:p>
-      <w:pPr>
-        <w:pStyle w:val="ListParagraph"/>
-        <w:numPr>
-          <w:ilvl w:val="0"/>
-          <w:numId w:val="26"/>
-        </w:numPr>
-        <w:rPr>
-          <w:sz w:val="28"/>
-        </w:rPr>
-      </w:pPr>
-      <w:r>
-        <w:rPr>
-          <w:sz w:val="28"/>
-        </w:rPr>
-        <w:t>Design the system to operate even if parts of it can't communicate with each other due to network failures or partitions.</w:t>
-      </w:r>
-    </w:p>
-    <w:p>
-      <w:pPr>
-        <w:pStyle w:val="ListParagraph"/>
-        <w:numPr>
-          <w:ilvl w:val="0"/>
-          <w:numId w:val="26"/>
-        </w:numPr>
-        <w:rPr>
-          <w:sz w:val="28"/>
-        </w:rPr>
-      </w:pPr>
-      <w:r>
-        <w:rPr>
-          <w:sz w:val="28"/>
-        </w:rPr>
-        <w:t>Implement distributed algorithms and protocols that allow nodes to continue functioning independently during network partitions.</w:t>
-      </w:r>
-    </w:p>
-    <w:p>
-      <w:pPr>
-        <w:pStyle w:val="ListParagraph"/>
-        <w:numPr>
-          <w:ilvl w:val="0"/>
-          <w:numId w:val="26"/>
-        </w:numPr>
-        <w:rPr>
-          <w:sz w:val="28"/>
-        </w:rPr>
-      </w:pPr>
-      <w:r>
-        <w:rPr>
-          <w:sz w:val="28"/>
-        </w:rPr>
-        <w:t>Use redundancy and replication techniques to ensure that copies of data are available across multiple partitions, enabling continued access to data even in the face of network disruptions.</w:t>
-      </w:r>
-    </w:p>
-    <w:p>
-      <w:pPr>
-        <w:pStyle w:val="ListParagraph"/>
-        <w:numPr>
-          <w:ilvl w:val="0"/>
-          <w:numId w:val="26"/>
-        </w:numPr>
-        <w:rPr>
-          <w:sz w:val="28"/>
-        </w:rPr>
-      </w:pPr>
-      <w:r>
-        <w:rPr>
-          <w:sz w:val="28"/>
-        </w:rPr>
-        <w:t>Design the system to gracefully handle inconsistencies or conflicts that may arise due to partitioned operations, such as using conflict resolution mechanisms or eventual consistency models.</w:t>
-      </w:r>
-    </w:p>
-    <w:p>
-      <w:pPr>
-        <w:pStyle w:val="ListParagraph"/>
-        <w:numPr>
-          <w:ilvl w:val="0"/>
-          <w:numId w:val="26"/>
-        </w:numPr>
-        <w:rPr>
-          <w:sz w:val="28"/>
-        </w:rPr>
-      </w:pPr>
-      <w:r>
-        <w:rPr>
-          <w:sz w:val="28"/>
-        </w:rPr>
-        <w:t>Test the system thoroughly under various network failure scenarios to ensure that it remains available and operational during partitioned conditions.</w:t>
-      </w:r>
-    </w:p>
-    <w:p>
-      <w:pPr>
-        <w:rPr>
-          <w:sz w:val="28"/>
-        </w:rPr>
-      </w:pPr>
-    </w:p>
-    <w:p>
-      <w:pPr>
-        <w:pStyle w:val="Heading2"/>
-        <w:rPr>
-          <w:rFonts w:asciiTheme="minorHAnsi" w:hAnsiTheme="minorHAnsi"/>
-          <w:color w:val="C45911" w:themeColor="accent2" w:themeShade="BF"/>
-          <w:sz w:val="32"/>
-        </w:rPr>
-      </w:pPr>
-      <w:r>
-        <w:rPr>
-          <w:rFonts w:asciiTheme="minorHAnsi" w:hAnsiTheme="minorHAnsi"/>
-          <w:color w:val="C45911" w:themeColor="accent2" w:themeShade="BF"/>
-          <w:sz w:val="32"/>
-        </w:rPr>
-        <w:t>6</w:t>
-      </w:r>
-      <w:r>
-        <w:rPr>
-          <w:rFonts w:asciiTheme="minorHAnsi" w:hAnsiTheme="minorHAnsi"/>
-          <w:color w:val="C45911" w:themeColor="accent2" w:themeShade="BF"/>
-          <w:sz w:val="32"/>
-        </w:rPr>
-        <w:t xml:space="preserve">. </w:t>
-      </w:r>
-      <w:r>
-        <w:rPr>
-          <w:rFonts w:asciiTheme="minorHAnsi" w:hAnsiTheme="minorHAnsi"/>
-          <w:color w:val="C45911" w:themeColor="accent2" w:themeShade="BF"/>
-          <w:sz w:val="32"/>
-        </w:rPr>
-        <w:t>Security</w:t>
-      </w:r>
-    </w:p>
-    <w:p>
-      <w:pPr>
-        <w:rPr>
-          <w:sz w:val="28"/>
-          <w:lang w:val="en-US"/>
-        </w:rPr>
-      </w:pPr>
-    </w:p>
-    <w:p>
-      <w:pPr>
-        <w:rPr>
-          <w:sz w:val="28"/>
-          <w:lang w:val="en-US"/>
-        </w:rPr>
-      </w:pPr>
-      <w:r>
-        <w:rPr>
-          <w:sz w:val="28"/>
-          <w:lang w:val="en-US"/>
-        </w:rPr>
-        <w:t>Security in system design involves implementing protective measures to safeguard against unauthorized access, data breaches, and malicious attacks.</w:t>
-      </w:r>
-    </w:p>
-    <w:p>
-      <w:pPr>
-        <w:rPr>
-          <w:sz w:val="28"/>
-          <w:lang w:val="en-US"/>
-        </w:rPr>
-      </w:pPr>
-      <w:r>
-        <w:rPr>
-          <w:sz w:val="28"/>
-          <w:lang w:val="en-US"/>
-        </w:rPr>
-        <w:lastRenderedPageBreak/>
-        <w:t>Different ways to achiev</w:t>
-      </w:r>
-      <w:r>
-        <w:rPr>
-          <w:sz w:val="28"/>
-          <w:lang w:val="en-US"/>
-        </w:rPr>
-        <w:t>e security in a system include:</w:t>
-      </w:r>
-    </w:p>
-    <w:p>
-      <w:pPr>
-        <w:rPr>
-          <w:sz w:val="28"/>
-          <w:lang w:val="en-US"/>
-        </w:rPr>
-      </w:pPr>
-    </w:p>
-    <w:p>
-      <w:pPr>
-        <w:pStyle w:val="ListParagraph"/>
-        <w:numPr>
-          <w:ilvl w:val="0"/>
-          <w:numId w:val="27"/>
-        </w:numPr>
-        <w:rPr>
-          <w:sz w:val="28"/>
-          <w:lang w:val="en-US"/>
-        </w:rPr>
-      </w:pPr>
-      <w:r>
-        <w:rPr>
-          <w:b/>
-          <w:sz w:val="28"/>
-          <w:lang w:val="en-US"/>
-        </w:rPr>
-        <w:t>Encryption</w:t>
-      </w:r>
-      <w:r>
-        <w:rPr>
-          <w:sz w:val="28"/>
-          <w:lang w:val="en-US"/>
-        </w:rPr>
-        <w:t>: Protecting data by converting it into a coded format that can only be accessed with a decryption key.</w:t>
-      </w:r>
-    </w:p>
-    <w:p>
-      <w:pPr>
-        <w:pStyle w:val="ListParagraph"/>
-        <w:numPr>
-          <w:ilvl w:val="0"/>
-          <w:numId w:val="27"/>
-        </w:numPr>
-        <w:rPr>
-          <w:sz w:val="28"/>
-          <w:lang w:val="en-US"/>
-        </w:rPr>
-      </w:pPr>
-      <w:r>
-        <w:rPr>
-          <w:b/>
-          <w:sz w:val="28"/>
-          <w:lang w:val="en-US"/>
-        </w:rPr>
-        <w:t>Access Controls</w:t>
-      </w:r>
-      <w:r>
-        <w:rPr>
-          <w:sz w:val="28"/>
-          <w:lang w:val="en-US"/>
-        </w:rPr>
-        <w:t>: Restricting access to resources based on user roles, permissions, and authentication mechanisms.</w:t>
-      </w:r>
-    </w:p>
-    <w:p>
-      <w:pPr>
-        <w:pStyle w:val="ListParagraph"/>
-        <w:numPr>
-          <w:ilvl w:val="0"/>
-          <w:numId w:val="27"/>
-        </w:numPr>
-        <w:rPr>
-          <w:sz w:val="28"/>
-          <w:lang w:val="en-US"/>
-        </w:rPr>
-      </w:pPr>
-      <w:r>
-        <w:rPr>
-          <w:b/>
-          <w:sz w:val="28"/>
-          <w:lang w:val="en-US"/>
-        </w:rPr>
-        <w:t>Firewalls</w:t>
-      </w:r>
-      <w:r>
-        <w:rPr>
-          <w:sz w:val="28"/>
-          <w:lang w:val="en-US"/>
-        </w:rPr>
-        <w:t>: Filtering network traffic to block unauthorized access and prevent malicious activity.</w:t>
-      </w:r>
-    </w:p>
-    <w:p>
-      <w:pPr>
-        <w:pStyle w:val="ListParagraph"/>
-        <w:numPr>
-          <w:ilvl w:val="0"/>
-          <w:numId w:val="27"/>
-        </w:numPr>
-        <w:rPr>
-          <w:sz w:val="28"/>
-          <w:lang w:val="en-US"/>
-        </w:rPr>
-      </w:pPr>
-      <w:r>
-        <w:rPr>
-          <w:b/>
-          <w:sz w:val="28"/>
-          <w:lang w:val="en-US"/>
-        </w:rPr>
-        <w:t>I</w:t>
-      </w:r>
-      <w:r>
-        <w:rPr>
-          <w:b/>
-          <w:sz w:val="28"/>
-          <w:lang w:val="en-US"/>
-        </w:rPr>
-        <w:t>ntrusion Detection Systems (IDS):</w:t>
-      </w:r>
-      <w:r>
-        <w:rPr>
-          <w:sz w:val="28"/>
-          <w:lang w:val="en-US"/>
-        </w:rPr>
-        <w:t xml:space="preserve"> Monitoring network or system activities for signs of unauthorized access or malicious behavior.</w:t>
-      </w:r>
-    </w:p>
-    <w:p>
-      <w:pPr>
-        <w:pStyle w:val="ListParagraph"/>
-        <w:numPr>
-          <w:ilvl w:val="0"/>
-          <w:numId w:val="27"/>
-        </w:numPr>
-        <w:rPr>
-          <w:sz w:val="28"/>
-          <w:lang w:val="en-US"/>
-        </w:rPr>
-      </w:pPr>
-      <w:r>
-        <w:rPr>
-          <w:b/>
-          <w:sz w:val="28"/>
-          <w:lang w:val="en-US"/>
-        </w:rPr>
-        <w:t>Vulnerability Management</w:t>
-      </w:r>
-      <w:r>
-        <w:rPr>
-          <w:sz w:val="28"/>
-          <w:lang w:val="en-US"/>
-        </w:rPr>
-        <w:t>: Regularly scanning systems for security vulnerabilities and applying patches and updates to address them.</w:t>
-      </w:r>
-    </w:p>
-    <w:p>
-      <w:pPr>
-        <w:pStyle w:val="ListParagraph"/>
-        <w:numPr>
-          <w:ilvl w:val="0"/>
-          <w:numId w:val="27"/>
-        </w:numPr>
-        <w:rPr>
-          <w:sz w:val="28"/>
-          <w:lang w:val="en-US"/>
-        </w:rPr>
-      </w:pPr>
-      <w:r>
-        <w:rPr>
-          <w:b/>
-          <w:sz w:val="28"/>
-          <w:lang w:val="en-US"/>
-        </w:rPr>
-        <w:t>Authentication Mechanisms:</w:t>
-      </w:r>
-      <w:r>
-        <w:rPr>
-          <w:sz w:val="28"/>
-          <w:lang w:val="en-US"/>
-        </w:rPr>
-        <w:t xml:space="preserve"> Verifying the identity of users or systems to prevent unauthorized access.</w:t>
-      </w:r>
-    </w:p>
-    <w:p>
-      <w:pPr>
-        <w:pStyle w:val="ListParagraph"/>
-        <w:numPr>
-          <w:ilvl w:val="0"/>
-          <w:numId w:val="27"/>
-        </w:numPr>
-        <w:rPr>
-          <w:sz w:val="28"/>
-          <w:lang w:val="en-US"/>
-        </w:rPr>
-      </w:pPr>
-      <w:r>
-        <w:rPr>
-          <w:b/>
-          <w:sz w:val="28"/>
-          <w:lang w:val="en-US"/>
-        </w:rPr>
-        <w:t>Security Policies and Procedures:</w:t>
-      </w:r>
-      <w:r>
-        <w:rPr>
-          <w:sz w:val="28"/>
-          <w:lang w:val="en-US"/>
-        </w:rPr>
-        <w:t xml:space="preserve"> Establishing rules and guidelines for secure system usage, configuration, and maintenance.</w:t>
-      </w:r>
-    </w:p>
-    <w:p>
-      <w:pPr>
-        <w:pStyle w:val="ListParagraph"/>
-        <w:numPr>
-          <w:ilvl w:val="0"/>
-          <w:numId w:val="27"/>
-        </w:numPr>
-        <w:rPr>
-          <w:sz w:val="28"/>
-          <w:lang w:val="en-US"/>
-        </w:rPr>
-      </w:pPr>
-      <w:r>
-        <w:rPr>
-          <w:b/>
-          <w:sz w:val="28"/>
-          <w:lang w:val="en-US"/>
-        </w:rPr>
-        <w:t>Physical Security Measures:</w:t>
-      </w:r>
-      <w:r>
-        <w:rPr>
-          <w:sz w:val="28"/>
-          <w:lang w:val="en-US"/>
-        </w:rPr>
-        <w:t xml:space="preserve"> Securing physical access to servers, data centers, and other critical infrastructure.</w:t>
-      </w:r>
-    </w:p>
-    <w:p>
-      <w:pPr>
-        <w:pStyle w:val="ListParagraph"/>
-        <w:numPr>
-          <w:ilvl w:val="0"/>
-          <w:numId w:val="27"/>
-        </w:numPr>
-        <w:rPr>
-          <w:sz w:val="28"/>
-          <w:lang w:val="en-US"/>
-        </w:rPr>
-      </w:pPr>
-      <w:r>
-        <w:rPr>
-          <w:b/>
-          <w:sz w:val="28"/>
-          <w:lang w:val="en-US"/>
-        </w:rPr>
-        <w:t>Secure Coding Practices:</w:t>
-      </w:r>
-      <w:r>
-        <w:rPr>
-          <w:sz w:val="28"/>
-          <w:lang w:val="en-US"/>
-        </w:rPr>
-        <w:t xml:space="preserve"> Following best practices to write secure code and minimize vulnerabilities in software applications.</w:t>
-      </w:r>
-    </w:p>
-    <w:p>
-      <w:pPr>
-        <w:pStyle w:val="ListParagraph"/>
-        <w:numPr>
-          <w:ilvl w:val="0"/>
-          <w:numId w:val="27"/>
-        </w:numPr>
-        <w:rPr>
-          <w:sz w:val="28"/>
-          <w:lang w:val="en-US"/>
-        </w:rPr>
-      </w:pPr>
-      <w:r>
-        <w:rPr>
-          <w:b/>
-          <w:sz w:val="28"/>
-          <w:lang w:val="en-US"/>
-        </w:rPr>
-        <w:t>Security Awareness Training:</w:t>
-      </w:r>
-      <w:r>
-        <w:rPr>
-          <w:sz w:val="28"/>
-          <w:lang w:val="en-US"/>
-        </w:rPr>
-        <w:t xml:space="preserve"> Educating users and employees about security risks and best practices to prevent security breaches.</w:t>
-      </w:r>
-    </w:p>
-    <w:p>
-      <w:pPr>
-        <w:rPr>
-          <w:sz w:val="28"/>
-          <w:lang w:val="en-US"/>
-        </w:rPr>
-      </w:pPr>
-    </w:p>
-    <w:p>
-      <w:pPr>
-        <w:rPr>
-          <w:sz w:val="28"/>
-          <w:lang w:val="en-US"/>
-        </w:rPr>
-      </w:pPr>
-      <w:r>
-        <w:rPr>
-          <w:sz w:val="28"/>
-          <w:lang w:val="en-US"/>
-        </w:rPr>
-        <w:t>Few other non-</w:t>
-      </w:r>
-    </w:p>
-    <w:p>
-      <w:pPr>
-        <w:rPr>
-          <w:sz w:val="28"/>
-          <w:lang w:val="en-US"/>
-        </w:rPr>
-      </w:pPr>
-    </w:p>
-    <w:p>
-      <w:pPr>
-        <w:rPr>
-          <w:sz w:val="28"/>
-          <w:lang w:val="en-US"/>
-        </w:rPr>
-      </w:pPr>
-    </w:p>
-    <w:p>
-      <w:pPr>
-        <w:rPr>
-          <w:sz w:val="28"/>
-          <w:lang w:val="en-US"/>
-        </w:rPr>
-      </w:pPr>
-    </w:p>
-    <w:p>
-      <w:pPr>
-        <w:rPr>
-          <w:sz w:val="28"/>
-          <w:lang w:val="en-US"/>
-        </w:rPr>
-      </w:pPr>
-    </w:p>
-    <w:p>
-      <w:pPr>
-        <w:rPr>
-          <w:sz w:val="28"/>
-          <w:lang w:val="en-US"/>
-        </w:rPr>
-      </w:pPr>
-    </w:p>
-    <w:p>
-      <w:pPr>
-        <w:rPr>
-          <w:sz w:val="28"/>
-          <w:lang w:val="en-US"/>
-        </w:rPr>
-      </w:pPr>
-    </w:p>
-    <w:p>
-      <w:pPr>
-        <w:rPr>
-          <w:sz w:val="28"/>
-          <w:lang w:val="en-US"/>
-        </w:rPr>
-      </w:pPr>
-    </w:p>
-    <w:p>
-      <w:pPr>
-        <w:rPr>
-          <w:sz w:val="28"/>
-          <w:lang w:val="en-US"/>
-        </w:rPr>
-      </w:pPr>
-    </w:p>
-    <w:p>
-      <w:pPr>
-        <w:rPr>
-          <w:sz w:val="28"/>
-          <w:lang w:val="en-US"/>
-        </w:rPr>
-      </w:pPr>
-    </w:p>
-    <w:p>
-      <w:pPr>
-        <w:ind w:left="360"/>
-      </w:pPr>
-    </w:p>
-    <w:p>
-      <w:pPr>
-        <w:pStyle w:val="Heading2"/>
-        <w:rPr>
-          <w:rFonts w:asciiTheme="minorHAnsi" w:hAnsiTheme="minorHAnsi"/>
-          <w:color w:val="C45911" w:themeColor="accent2" w:themeShade="BF"/>
-          <w:sz w:val="32"/>
-        </w:rPr>
-      </w:pPr>
-      <w:bookmarkStart w:id="6" w:name="_Toc165803659"/>
-      <w:r>
-        <w:rPr>
-          <w:rFonts w:asciiTheme="minorHAnsi" w:hAnsiTheme="minorHAnsi"/>
-          <w:color w:val="C45911" w:themeColor="accent2" w:themeShade="BF"/>
-          <w:sz w:val="32"/>
-        </w:rPr>
         <w:t>4. Latency</w:t>
       </w:r>
-      <w:bookmarkEnd w:id="6"/>
+      <w:bookmarkEnd w:id="7"/>
     </w:p>
     <w:p>
       <w:pPr>
@@ -3695,8 +3713,9 @@
       </w:r>
       <w:r>
         <w:rPr>
-          <w:sz w:val="28"/>
-          <w:lang w:val="en-US"/>
+          <w:noProof/>
+          <w:sz w:val="28"/>
+          <w:lang w:eastAsia="en-IN"/>
         </w:rPr>
         <w:drawing>
           <wp:inline distT="0" distB="0" distL="0" distR="0" wp14:anchorId="63A9555A" wp14:editId="723C5773">
@@ -3714,7 +3733,7 @@
                     <pic:cNvPicPr/>
                   </pic:nvPicPr>
                   <pic:blipFill>
-                    <a:blip r:embed="rId9"/>
+                    <a:blip r:embed="rId12"/>
                     <a:stretch>
                       <a:fillRect/>
                     </a:stretch>
@@ -3772,8 +3791,6 @@
         </w:rPr>
         <w:t>For monolithic system internal calls are lesser and hence latency is less.</w:t>
       </w:r>
-      <w:bookmarkStart w:id="7" w:name="_GoBack"/>
-      <w:bookmarkEnd w:id="7"/>
     </w:p>
     <w:p>
       <w:pPr>
@@ -3962,6 +3979,7 @@
           <w:sz w:val="28"/>
           <w:lang w:val="en-US"/>
         </w:rPr>
+        <w:lastRenderedPageBreak/>
         <w:t>It is a measure of the system's capacity to effectively handle incoming request</w:t>
       </w:r>
       <w:r>
@@ -3984,15 +4002,7 @@
           <w:sz w:val="28"/>
           <w:lang w:val="en-US"/>
         </w:rPr>
-        <w:t xml:space="preserve">Throughput is typically expressed in terms of the number of units of work completed per unit of time (e.g., transactions per second, requests per minute). It reflects the system's </w:t>
-      </w:r>
-      <w:r>
-        <w:rPr>
-          <w:sz w:val="28"/>
-          <w:lang w:val="en-US"/>
-        </w:rPr>
-        <w:lastRenderedPageBreak/>
-        <w:t>ability to efficiently utilize its resources, such as CPU, memory, disk I/O, and network bandwidth, to process incoming workloads.</w:t>
+        <w:t>Throughput is typically expressed in terms of the number of units of work completed per unit of time (e.g., transactions per second, requests per minute). It reflects the system's ability to efficiently utilize its resources, such as CPU, memory, disk I/O, and network bandwidth, to process incoming workloads.</w:t>
       </w:r>
     </w:p>
     <w:p>
@@ -4136,8 +4146,350 @@
         </w:rPr>
       </w:pPr>
     </w:p>
+    <w:p>
+      <w:pPr>
+        <w:rPr>
+          <w:sz w:val="28"/>
+          <w:szCs w:val="28"/>
+        </w:rPr>
+      </w:pPr>
+    </w:p>
+    <w:p>
+      <w:pPr>
+        <w:rPr>
+          <w:sz w:val="28"/>
+          <w:szCs w:val="28"/>
+        </w:rPr>
+      </w:pPr>
+    </w:p>
+    <w:p>
+      <w:pPr>
+        <w:rPr>
+          <w:sz w:val="28"/>
+          <w:szCs w:val="28"/>
+        </w:rPr>
+      </w:pPr>
+    </w:p>
+    <w:p>
+      <w:pPr>
+        <w:rPr>
+          <w:sz w:val="28"/>
+          <w:szCs w:val="28"/>
+        </w:rPr>
+      </w:pPr>
+    </w:p>
+    <w:p>
+      <w:pPr>
+        <w:rPr>
+          <w:sz w:val="28"/>
+          <w:szCs w:val="28"/>
+        </w:rPr>
+      </w:pPr>
+    </w:p>
+    <w:p>
+      <w:pPr>
+        <w:rPr>
+          <w:sz w:val="28"/>
+          <w:szCs w:val="28"/>
+        </w:rPr>
+      </w:pPr>
+    </w:p>
+    <w:p>
+      <w:pPr>
+        <w:rPr>
+          <w:sz w:val="28"/>
+          <w:szCs w:val="28"/>
+        </w:rPr>
+      </w:pPr>
+    </w:p>
+    <w:p>
+      <w:pPr>
+        <w:rPr>
+          <w:sz w:val="28"/>
+          <w:szCs w:val="28"/>
+        </w:rPr>
+      </w:pPr>
+    </w:p>
+    <w:p>
+      <w:pPr>
+        <w:rPr>
+          <w:sz w:val="28"/>
+          <w:szCs w:val="28"/>
+        </w:rPr>
+      </w:pPr>
+    </w:p>
+    <w:p>
+      <w:pPr>
+        <w:rPr>
+          <w:sz w:val="28"/>
+          <w:szCs w:val="28"/>
+        </w:rPr>
+      </w:pPr>
+    </w:p>
+    <w:p>
+      <w:pPr>
+        <w:rPr>
+          <w:sz w:val="28"/>
+          <w:szCs w:val="28"/>
+        </w:rPr>
+      </w:pPr>
+    </w:p>
+    <w:p>
+      <w:pPr>
+        <w:rPr>
+          <w:sz w:val="28"/>
+          <w:szCs w:val="28"/>
+        </w:rPr>
+      </w:pPr>
+    </w:p>
+    <w:p>
+      <w:pPr>
+        <w:rPr>
+          <w:sz w:val="28"/>
+          <w:szCs w:val="28"/>
+        </w:rPr>
+      </w:pPr>
+    </w:p>
+    <w:p>
+      <w:pPr>
+        <w:rPr>
+          <w:sz w:val="28"/>
+          <w:szCs w:val="28"/>
+        </w:rPr>
+      </w:pPr>
+    </w:p>
+    <w:p>
+      <w:pPr>
+        <w:pStyle w:val="NormalWeb"/>
+      </w:pPr>
+      <w:r>
+        <w:t xml:space="preserve">Architectural design patterns are a higher-level concept compared to low-level design (LLD) patterns. While </w:t>
+      </w:r>
+      <w:r>
+        <w:rPr>
+          <w:rStyle w:val="Strong"/>
+          <w:rFonts w:eastAsiaTheme="majorEastAsia"/>
+        </w:rPr>
+        <w:t>LLD design patterns</w:t>
+      </w:r>
+      <w:r>
+        <w:t xml:space="preserve"> (like Singleton, Factory, Builder, etc.) focus on object creation, structuring, and behavior within a module, </w:t>
+      </w:r>
+      <w:r>
+        <w:rPr>
+          <w:rStyle w:val="Strong"/>
+          <w:rFonts w:eastAsiaTheme="majorEastAsia"/>
+        </w:rPr>
+        <w:t>architectural design patterns</w:t>
+      </w:r>
+      <w:r>
+        <w:t xml:space="preserve"> focus on the overall structure of an application.</w:t>
+      </w:r>
+    </w:p>
+    <w:p>
+      <w:pPr>
+        <w:pStyle w:val="Heading3"/>
+      </w:pPr>
+      <w:r>
+        <w:rPr>
+          <w:rStyle w:val="Strong"/>
+          <w:b w:val="0"/>
+          <w:bCs w:val="0"/>
+        </w:rPr>
+        <w:t>Architectural Design Patterns (HLD Focus)</w:t>
+      </w:r>
+    </w:p>
+    <w:p>
+      <w:pPr>
+        <w:pStyle w:val="NormalWeb"/>
+      </w:pPr>
+      <w:r>
+        <w:t xml:space="preserve">Some important </w:t>
+      </w:r>
+      <w:r>
+        <w:rPr>
+          <w:rStyle w:val="Strong"/>
+          <w:rFonts w:eastAsiaTheme="majorEastAsia"/>
+        </w:rPr>
+        <w:t>architectural patterns</w:t>
+      </w:r>
+      <w:r>
+        <w:t xml:space="preserve"> include:</w:t>
+      </w:r>
+    </w:p>
+    <w:p>
+      <w:pPr>
+        <w:numPr>
+          <w:ilvl w:val="0"/>
+          <w:numId w:val="28"/>
+        </w:numPr>
+        <w:spacing w:before="100" w:beforeAutospacing="1" w:after="100" w:afterAutospacing="1" w:line="240" w:lineRule="auto"/>
+      </w:pPr>
+      <w:r>
+        <w:rPr>
+          <w:rStyle w:val="Strong"/>
+        </w:rPr>
+        <w:t>MVC (Model-View-Controller)</w:t>
+      </w:r>
+      <w:r>
+        <w:t xml:space="preserve"> – Used in web and desktop applications.</w:t>
+      </w:r>
+    </w:p>
+    <w:p>
+      <w:pPr>
+        <w:numPr>
+          <w:ilvl w:val="0"/>
+          <w:numId w:val="28"/>
+        </w:numPr>
+        <w:spacing w:before="100" w:beforeAutospacing="1" w:after="100" w:afterAutospacing="1" w:line="240" w:lineRule="auto"/>
+      </w:pPr>
+      <w:r>
+        <w:rPr>
+          <w:rStyle w:val="Strong"/>
+        </w:rPr>
+        <w:t>MVVM (Model-View-</w:t>
+      </w:r>
+      <w:proofErr w:type="spellStart"/>
+      <w:r>
+        <w:rPr>
+          <w:rStyle w:val="Strong"/>
+        </w:rPr>
+        <w:t>ViewModel</w:t>
+      </w:r>
+      <w:proofErr w:type="spellEnd"/>
+      <w:r>
+        <w:rPr>
+          <w:rStyle w:val="Strong"/>
+        </w:rPr>
+        <w:t>)</w:t>
+      </w:r>
+      <w:r>
+        <w:t xml:space="preserve"> – Common in UI frameworks like React and Android.</w:t>
+      </w:r>
+    </w:p>
+    <w:p>
+      <w:pPr>
+        <w:numPr>
+          <w:ilvl w:val="0"/>
+          <w:numId w:val="28"/>
+        </w:numPr>
+        <w:spacing w:before="100" w:beforeAutospacing="1" w:after="100" w:afterAutospacing="1" w:line="240" w:lineRule="auto"/>
+      </w:pPr>
+      <w:r>
+        <w:rPr>
+          <w:rStyle w:val="Strong"/>
+        </w:rPr>
+        <w:t>Microservices</w:t>
+      </w:r>
+      <w:r>
+        <w:t xml:space="preserve"> – For distributed, scalable applications.</w:t>
+      </w:r>
+    </w:p>
+    <w:p>
+      <w:pPr>
+        <w:numPr>
+          <w:ilvl w:val="0"/>
+          <w:numId w:val="28"/>
+        </w:numPr>
+        <w:spacing w:before="100" w:beforeAutospacing="1" w:after="100" w:afterAutospacing="1" w:line="240" w:lineRule="auto"/>
+      </w:pPr>
+      <w:r>
+        <w:rPr>
+          <w:rStyle w:val="Strong"/>
+        </w:rPr>
+        <w:t>Layered Architecture</w:t>
+      </w:r>
+      <w:r>
+        <w:t xml:space="preserve"> – Common in enterprise apps (Controller → Service → Repository).</w:t>
+      </w:r>
+    </w:p>
+    <w:p>
+      <w:pPr>
+        <w:numPr>
+          <w:ilvl w:val="0"/>
+          <w:numId w:val="28"/>
+        </w:numPr>
+        <w:spacing w:before="100" w:beforeAutospacing="1" w:after="100" w:afterAutospacing="1" w:line="240" w:lineRule="auto"/>
+      </w:pPr>
+      <w:r>
+        <w:rPr>
+          <w:rStyle w:val="Strong"/>
+        </w:rPr>
+        <w:t>Event-Driven Architecture</w:t>
+      </w:r>
+      <w:r>
+        <w:t xml:space="preserve"> – Used in real-time systems and message-based applications.</w:t>
+      </w:r>
+    </w:p>
+    <w:p>
+      <w:pPr>
+        <w:pStyle w:val="Heading3"/>
+      </w:pPr>
+      <w:r>
+        <w:rPr>
+          <w:rStyle w:val="Strong"/>
+          <w:b w:val="0"/>
+          <w:bCs w:val="0"/>
+        </w:rPr>
+        <w:t>Where Do They Fit?</w:t>
+      </w:r>
+    </w:p>
+    <w:p>
+      <w:pPr>
+        <w:pStyle w:val="NormalWeb"/>
+      </w:pPr>
+      <w:r>
+        <w:t xml:space="preserve">Since you are focusing on </w:t>
+      </w:r>
+      <w:r>
+        <w:rPr>
+          <w:rStyle w:val="Strong"/>
+          <w:rFonts w:eastAsiaTheme="majorEastAsia"/>
+        </w:rPr>
+        <w:t>low-level design</w:t>
+      </w:r>
+      <w:r>
+        <w:t xml:space="preserve">, architectural patterns might not be the main priority here. However, if you want to </w:t>
+      </w:r>
+      <w:r>
+        <w:rPr>
+          <w:rStyle w:val="Strong"/>
+          <w:rFonts w:eastAsiaTheme="majorEastAsia"/>
+        </w:rPr>
+        <w:t>extend</w:t>
+      </w:r>
+      <w:r>
+        <w:t xml:space="preserve"> the scope to cover HLD as well, I can create detailed content on </w:t>
+      </w:r>
+      <w:r>
+        <w:rPr>
+          <w:rStyle w:val="Strong"/>
+          <w:rFonts w:eastAsiaTheme="majorEastAsia"/>
+        </w:rPr>
+        <w:t>architectural patterns</w:t>
+      </w:r>
+      <w:r>
+        <w:t xml:space="preserve"> too.</w:t>
+      </w:r>
+    </w:p>
+    <w:p>
+      <w:pPr>
+        <w:pStyle w:val="NormalWeb"/>
+      </w:pPr>
+      <w:r>
+        <w:t>Would you like me to include architectural patterns along with LLD, or do you want a separate course/document for them?</w:t>
+      </w:r>
+    </w:p>
+    <w:p>
+      <w:pPr>
+        <w:rPr>
+          <w:sz w:val="28"/>
+          <w:szCs w:val="28"/>
+        </w:rPr>
+      </w:pPr>
+    </w:p>
     <w:sectPr>
-      <w:footerReference w:type="default" r:id="rId10"/>
+      <w:footerReference w:type="default" r:id="rId13"/>
       <w:pgSz w:w="11906" w:h="16838"/>
       <w:pgMar w:top="720" w:right="720" w:bottom="720" w:left="720" w:header="708" w:footer="708" w:gutter="0"/>
       <w:pgNumType w:start="0"/>
@@ -4230,7 +4582,7 @@
         <w:noProof/>
         <w:color w:val="ED7D31" w:themeColor="accent2"/>
       </w:rPr>
-      <w:t>9</w:t>
+      <w:t>2</w:t>
     </w:r>
     <w:r>
       <w:rPr>
@@ -5464,6 +5816,155 @@
     </w:lvl>
   </w:abstractNum>
   <w:abstractNum w:abstractNumId="12" w15:restartNumberingAfterBreak="0">
+    <w:nsid w:val="37F32703"/>
+    <w:multiLevelType w:val="multilevel"/>
+    <w:tmpl w:val="D294FDA4"/>
+    <w:lvl w:ilvl="0">
+      <w:start w:val="1"/>
+      <w:numFmt w:val="bullet"/>
+      <w:lvlText w:val=""/>
+      <w:lvlJc w:val="left"/>
+      <w:pPr>
+        <w:tabs>
+          <w:tab w:val="num" w:pos="720"/>
+        </w:tabs>
+        <w:ind w:left="720" w:hanging="360"/>
+      </w:pPr>
+      <w:rPr>
+        <w:rFonts w:ascii="Symbol" w:hAnsi="Symbol" w:hint="default"/>
+        <w:sz w:val="20"/>
+      </w:rPr>
+    </w:lvl>
+    <w:lvl w:ilvl="1" w:tentative="1">
+      <w:start w:val="1"/>
+      <w:numFmt w:val="bullet"/>
+      <w:lvlText w:val="o"/>
+      <w:lvlJc w:val="left"/>
+      <w:pPr>
+        <w:tabs>
+          <w:tab w:val="num" w:pos="1440"/>
+        </w:tabs>
+        <w:ind w:left="1440" w:hanging="360"/>
+      </w:pPr>
+      <w:rPr>
+        <w:rFonts w:ascii="Courier New" w:hAnsi="Courier New" w:hint="default"/>
+        <w:sz w:val="20"/>
+      </w:rPr>
+    </w:lvl>
+    <w:lvl w:ilvl="2" w:tentative="1">
+      <w:start w:val="1"/>
+      <w:numFmt w:val="bullet"/>
+      <w:lvlText w:val=""/>
+      <w:lvlJc w:val="left"/>
+      <w:pPr>
+        <w:tabs>
+          <w:tab w:val="num" w:pos="2160"/>
+        </w:tabs>
+        <w:ind w:left="2160" w:hanging="360"/>
+      </w:pPr>
+      <w:rPr>
+        <w:rFonts w:ascii="Wingdings" w:hAnsi="Wingdings" w:hint="default"/>
+        <w:sz w:val="20"/>
+      </w:rPr>
+    </w:lvl>
+    <w:lvl w:ilvl="3" w:tentative="1">
+      <w:start w:val="1"/>
+      <w:numFmt w:val="bullet"/>
+      <w:lvlText w:val=""/>
+      <w:lvlJc w:val="left"/>
+      <w:pPr>
+        <w:tabs>
+          <w:tab w:val="num" w:pos="2880"/>
+        </w:tabs>
+        <w:ind w:left="2880" w:hanging="360"/>
+      </w:pPr>
+      <w:rPr>
+        <w:rFonts w:ascii="Wingdings" w:hAnsi="Wingdings" w:hint="default"/>
+        <w:sz w:val="20"/>
+      </w:rPr>
+    </w:lvl>
+    <w:lvl w:ilvl="4" w:tentative="1">
+      <w:start w:val="1"/>
+      <w:numFmt w:val="bullet"/>
+      <w:lvlText w:val=""/>
+      <w:lvlJc w:val="left"/>
+      <w:pPr>
+        <w:tabs>
+          <w:tab w:val="num" w:pos="3600"/>
+        </w:tabs>
+        <w:ind w:left="3600" w:hanging="360"/>
+      </w:pPr>
+      <w:rPr>
+        <w:rFonts w:ascii="Wingdings" w:hAnsi="Wingdings" w:hint="default"/>
+        <w:sz w:val="20"/>
+      </w:rPr>
+    </w:lvl>
+    <w:lvl w:ilvl="5" w:tentative="1">
+      <w:start w:val="1"/>
+      <w:numFmt w:val="bullet"/>
+      <w:lvlText w:val=""/>
+      <w:lvlJc w:val="left"/>
+      <w:pPr>
+        <w:tabs>
+          <w:tab w:val="num" w:pos="4320"/>
+        </w:tabs>
+        <w:ind w:left="4320" w:hanging="360"/>
+      </w:pPr>
+      <w:rPr>
+        <w:rFonts w:ascii="Wingdings" w:hAnsi="Wingdings" w:hint="default"/>
+        <w:sz w:val="20"/>
+      </w:rPr>
+    </w:lvl>
+    <w:lvl w:ilvl="6" w:tentative="1">
+      <w:start w:val="1"/>
+      <w:numFmt w:val="bullet"/>
+      <w:lvlText w:val=""/>
+      <w:lvlJc w:val="left"/>
+      <w:pPr>
+        <w:tabs>
+          <w:tab w:val="num" w:pos="5040"/>
+        </w:tabs>
+        <w:ind w:left="5040" w:hanging="360"/>
+      </w:pPr>
+      <w:rPr>
+        <w:rFonts w:ascii="Wingdings" w:hAnsi="Wingdings" w:hint="default"/>
+        <w:sz w:val="20"/>
+      </w:rPr>
+    </w:lvl>
+    <w:lvl w:ilvl="7" w:tentative="1">
+      <w:start w:val="1"/>
+      <w:numFmt w:val="bullet"/>
+      <w:lvlText w:val=""/>
+      <w:lvlJc w:val="left"/>
+      <w:pPr>
+        <w:tabs>
+          <w:tab w:val="num" w:pos="5760"/>
+        </w:tabs>
+        <w:ind w:left="5760" w:hanging="360"/>
+      </w:pPr>
+      <w:rPr>
+        <w:rFonts w:ascii="Wingdings" w:hAnsi="Wingdings" w:hint="default"/>
+        <w:sz w:val="20"/>
+      </w:rPr>
+    </w:lvl>
+    <w:lvl w:ilvl="8" w:tentative="1">
+      <w:start w:val="1"/>
+      <w:numFmt w:val="bullet"/>
+      <w:lvlText w:val=""/>
+      <w:lvlJc w:val="left"/>
+      <w:pPr>
+        <w:tabs>
+          <w:tab w:val="num" w:pos="6480"/>
+        </w:tabs>
+        <w:ind w:left="6480" w:hanging="360"/>
+      </w:pPr>
+      <w:rPr>
+        <w:rFonts w:ascii="Wingdings" w:hAnsi="Wingdings" w:hint="default"/>
+        <w:sz w:val="20"/>
+      </w:rPr>
+    </w:lvl>
+  </w:abstractNum>
+  <w:abstractNum w:abstractNumId="13" w15:restartNumberingAfterBreak="0">
     <w:nsid w:val="380726BE"/>
     <w:multiLevelType w:val="hybridMultilevel"/>
     <w:tmpl w:val="7786F588"/>
@@ -5552,7 +6053,7 @@
       </w:pPr>
     </w:lvl>
   </w:abstractNum>
-  <w:abstractNum w:abstractNumId="13" w15:restartNumberingAfterBreak="0">
+  <w:abstractNum w:abstractNumId="14" w15:restartNumberingAfterBreak="0">
     <w:nsid w:val="3ECA0659"/>
     <w:multiLevelType w:val="hybridMultilevel"/>
     <w:tmpl w:val="EE5A7E5C"/>
@@ -5641,7 +6142,7 @@
       </w:pPr>
     </w:lvl>
   </w:abstractNum>
-  <w:abstractNum w:abstractNumId="14" w15:restartNumberingAfterBreak="0">
+  <w:abstractNum w:abstractNumId="15" w15:restartNumberingAfterBreak="0">
     <w:nsid w:val="4249357E"/>
     <w:multiLevelType w:val="hybridMultilevel"/>
     <w:tmpl w:val="BE14AD20"/>
@@ -5727,7 +6228,7 @@
       </w:pPr>
     </w:lvl>
   </w:abstractNum>
-  <w:abstractNum w:abstractNumId="15" w15:restartNumberingAfterBreak="0">
+  <w:abstractNum w:abstractNumId="16" w15:restartNumberingAfterBreak="0">
     <w:nsid w:val="45A163EC"/>
     <w:multiLevelType w:val="hybridMultilevel"/>
     <w:tmpl w:val="51B634F4"/>
@@ -5840,7 +6341,7 @@
       </w:rPr>
     </w:lvl>
   </w:abstractNum>
-  <w:abstractNum w:abstractNumId="16" w15:restartNumberingAfterBreak="0">
+  <w:abstractNum w:abstractNumId="17" w15:restartNumberingAfterBreak="0">
     <w:nsid w:val="48A22DBB"/>
     <w:multiLevelType w:val="hybridMultilevel"/>
     <w:tmpl w:val="AB045582"/>
@@ -5929,7 +6430,7 @@
       </w:pPr>
     </w:lvl>
   </w:abstractNum>
-  <w:abstractNum w:abstractNumId="17" w15:restartNumberingAfterBreak="0">
+  <w:abstractNum w:abstractNumId="18" w15:restartNumberingAfterBreak="0">
     <w:nsid w:val="4A0269AE"/>
     <w:multiLevelType w:val="hybridMultilevel"/>
     <w:tmpl w:val="8010805E"/>
@@ -6018,7 +6519,7 @@
       </w:pPr>
     </w:lvl>
   </w:abstractNum>
-  <w:abstractNum w:abstractNumId="18" w15:restartNumberingAfterBreak="0">
+  <w:abstractNum w:abstractNumId="19" w15:restartNumberingAfterBreak="0">
     <w:nsid w:val="4F4678B6"/>
     <w:multiLevelType w:val="hybridMultilevel"/>
     <w:tmpl w:val="6E3085F6"/>
@@ -6131,7 +6632,7 @@
       </w:rPr>
     </w:lvl>
   </w:abstractNum>
-  <w:abstractNum w:abstractNumId="19" w15:restartNumberingAfterBreak="0">
+  <w:abstractNum w:abstractNumId="20" w15:restartNumberingAfterBreak="0">
     <w:nsid w:val="66441497"/>
     <w:multiLevelType w:val="hybridMultilevel"/>
     <w:tmpl w:val="10529784"/>
@@ -6220,7 +6721,7 @@
       </w:pPr>
     </w:lvl>
   </w:abstractNum>
-  <w:abstractNum w:abstractNumId="20" w15:restartNumberingAfterBreak="0">
+  <w:abstractNum w:abstractNumId="21" w15:restartNumberingAfterBreak="0">
     <w:nsid w:val="67435258"/>
     <w:multiLevelType w:val="hybridMultilevel"/>
     <w:tmpl w:val="AEA2FFAC"/>
@@ -6309,7 +6810,7 @@
       </w:pPr>
     </w:lvl>
   </w:abstractNum>
-  <w:abstractNum w:abstractNumId="21" w15:restartNumberingAfterBreak="0">
+  <w:abstractNum w:abstractNumId="22" w15:restartNumberingAfterBreak="0">
     <w:nsid w:val="69A231CD"/>
     <w:multiLevelType w:val="hybridMultilevel"/>
     <w:tmpl w:val="647EAA00"/>
@@ -6422,7 +6923,7 @@
       </w:pPr>
     </w:lvl>
   </w:abstractNum>
-  <w:abstractNum w:abstractNumId="22" w15:restartNumberingAfterBreak="0">
+  <w:abstractNum w:abstractNumId="23" w15:restartNumberingAfterBreak="0">
     <w:nsid w:val="6F35110F"/>
     <w:multiLevelType w:val="hybridMultilevel"/>
     <w:tmpl w:val="264EF49A"/>
@@ -6562,7 +7063,7 @@
       </w:rPr>
     </w:lvl>
   </w:abstractNum>
-  <w:abstractNum w:abstractNumId="23" w15:restartNumberingAfterBreak="0">
+  <w:abstractNum w:abstractNumId="24" w15:restartNumberingAfterBreak="0">
     <w:nsid w:val="6F3810F3"/>
     <w:multiLevelType w:val="hybridMultilevel"/>
     <w:tmpl w:val="986CF786"/>
@@ -6651,7 +7152,7 @@
       </w:pPr>
     </w:lvl>
   </w:abstractNum>
-  <w:abstractNum w:abstractNumId="24" w15:restartNumberingAfterBreak="0">
+  <w:abstractNum w:abstractNumId="25" w15:restartNumberingAfterBreak="0">
     <w:nsid w:val="718716E3"/>
     <w:multiLevelType w:val="hybridMultilevel"/>
     <w:tmpl w:val="F5881B86"/>
@@ -6740,7 +7241,7 @@
       </w:pPr>
     </w:lvl>
   </w:abstractNum>
-  <w:abstractNum w:abstractNumId="25" w15:restartNumberingAfterBreak="0">
+  <w:abstractNum w:abstractNumId="26" w15:restartNumberingAfterBreak="0">
     <w:nsid w:val="73816920"/>
     <w:multiLevelType w:val="hybridMultilevel"/>
     <w:tmpl w:val="69EAB402"/>
@@ -6853,7 +7354,7 @@
       </w:pPr>
     </w:lvl>
   </w:abstractNum>
-  <w:abstractNum w:abstractNumId="26" w15:restartNumberingAfterBreak="0">
+  <w:abstractNum w:abstractNumId="27" w15:restartNumberingAfterBreak="0">
     <w:nsid w:val="7F036F3C"/>
     <w:multiLevelType w:val="hybridMultilevel"/>
     <w:tmpl w:val="5C2A1FB4"/>
@@ -6967,7 +7468,7 @@
     </w:lvl>
   </w:abstractNum>
   <w:num w:numId="1">
-    <w:abstractNumId w:val="24"/>
+    <w:abstractNumId w:val="25"/>
   </w:num>
   <w:num w:numId="2">
     <w:abstractNumId w:val="7"/>
@@ -6979,10 +7480,10 @@
     <w:abstractNumId w:val="11"/>
   </w:num>
   <w:num w:numId="5">
-    <w:abstractNumId w:val="16"/>
+    <w:abstractNumId w:val="17"/>
   </w:num>
   <w:num w:numId="6">
-    <w:abstractNumId w:val="23"/>
+    <w:abstractNumId w:val="24"/>
   </w:num>
   <w:num w:numId="7">
     <w:abstractNumId w:val="3"/>
@@ -7000,34 +7501,34 @@
     <w:abstractNumId w:val="10"/>
   </w:num>
   <w:num w:numId="12">
+    <w:abstractNumId w:val="21"/>
+  </w:num>
+  <w:num w:numId="13">
     <w:abstractNumId w:val="20"/>
   </w:num>
-  <w:num w:numId="13">
+  <w:num w:numId="14">
+    <w:abstractNumId w:val="14"/>
+  </w:num>
+  <w:num w:numId="15">
+    <w:abstractNumId w:val="16"/>
+  </w:num>
+  <w:num w:numId="16">
     <w:abstractNumId w:val="19"/>
   </w:num>
-  <w:num w:numId="14">
+  <w:num w:numId="17">
     <w:abstractNumId w:val="13"/>
   </w:num>
-  <w:num w:numId="15">
-    <w:abstractNumId w:val="15"/>
-  </w:num>
-  <w:num w:numId="16">
-    <w:abstractNumId w:val="18"/>
-  </w:num>
-  <w:num w:numId="17">
-    <w:abstractNumId w:val="12"/>
-  </w:num>
   <w:num w:numId="18">
-    <w:abstractNumId w:val="26"/>
+    <w:abstractNumId w:val="27"/>
   </w:num>
   <w:num w:numId="19">
-    <w:abstractNumId w:val="25"/>
+    <w:abstractNumId w:val="26"/>
   </w:num>
   <w:num w:numId="20">
     <w:abstractNumId w:val="1"/>
   </w:num>
   <w:num w:numId="21">
-    <w:abstractNumId w:val="17"/>
+    <w:abstractNumId w:val="18"/>
   </w:num>
   <w:num w:numId="22">
     <w:abstractNumId w:val="9"/>
@@ -7036,16 +7537,19 @@
     <w:abstractNumId w:val="2"/>
   </w:num>
   <w:num w:numId="24">
-    <w:abstractNumId w:val="21"/>
+    <w:abstractNumId w:val="22"/>
   </w:num>
   <w:num w:numId="25">
-    <w:abstractNumId w:val="22"/>
+    <w:abstractNumId w:val="23"/>
   </w:num>
   <w:num w:numId="26">
     <w:abstractNumId w:val="8"/>
   </w:num>
   <w:num w:numId="27">
-    <w:abstractNumId w:val="14"/>
+    <w:abstractNumId w:val="15"/>
+  </w:num>
+  <w:num w:numId="28">
+    <w:abstractNumId w:val="12"/>
   </w:num>
 </w:numbering>
 </file>
@@ -7487,9 +7991,33 @@
       <w:szCs w:val="26"/>
     </w:rPr>
   </w:style>
+  <w:style w:type="paragraph" w:styleId="Heading3">
+    <w:name w:val="heading 3"/>
+    <w:basedOn w:val="Normal"/>
+    <w:next w:val="Normal"/>
+    <w:link w:val="Heading3Char"/>
+    <w:uiPriority w:val="9"/>
+    <w:semiHidden/>
+    <w:unhideWhenUsed/>
+    <w:qFormat/>
+    <w:rsid w:val="00742DB4"/>
+    <w:pPr>
+      <w:keepNext/>
+      <w:keepLines/>
+      <w:spacing w:before="40" w:after="0"/>
+      <w:outlineLvl w:val="2"/>
+    </w:pPr>
+    <w:rPr>
+      <w:rFonts w:asciiTheme="majorHAnsi" w:eastAsiaTheme="majorEastAsia" w:hAnsiTheme="majorHAnsi" w:cstheme="majorBidi"/>
+      <w:color w:val="1F3763" w:themeColor="accent1" w:themeShade="7F"/>
+      <w:sz w:val="24"/>
+      <w:szCs w:val="24"/>
+    </w:rPr>
+  </w:style>
   <w:style w:type="character" w:default="1" w:styleId="DefaultParagraphFont">
     <w:name w:val="Default Paragraph Font"/>
     <w:uiPriority w:val="1"/>
+    <w:semiHidden/>
     <w:unhideWhenUsed/>
   </w:style>
   <w:style w:type="table" w:default="1" w:styleId="TableNormal">
@@ -7713,547 +8241,44 @@
       <w:lang w:eastAsia="en-IN"/>
     </w:rPr>
   </w:style>
-</w:styles>
-</file>
-
-<file path=word/glossary/document.xml><?xml version="1.0" encoding="utf-8"?>
-<w:glossaryDocument xmlns:wpc="http://schemas.microsoft.com/office/word/2010/wordprocessingCanvas" xmlns:cx="http://schemas.microsoft.com/office/drawing/2014/chartex" xmlns:cx1="http://schemas.microsoft.com/office/drawing/2015/9/8/chartex" xmlns:mc="http://schemas.openxmlformats.org/markup-compatibility/2006" xmlns:o="urn:schemas-microsoft-com:office:office" xmlns:r="http://schemas.openxmlformats.org/officeDocument/2006/relationships" xmlns:m="http://schemas.openxmlformats.org/officeDocument/2006/math" xmlns:v="urn:schemas-microsoft-com:vml" xmlns:wp14="http://schemas.microsoft.com/office/word/2010/wordprocessingDrawing" xmlns:wp="http://schemas.openxmlformats.org/drawingml/2006/wordprocessingDrawing" xmlns:w10="urn:schemas-microsoft-com:office:word" xmlns:w="http://schemas.openxmlformats.org/wordprocessingml/2006/main" xmlns:w14="http://schemas.microsoft.com/office/word/2010/wordml" xmlns:w15="http://schemas.microsoft.com/office/word/2012/wordml" xmlns:w16se="http://schemas.microsoft.com/office/word/2015/wordml/symex" xmlns:wpg="http://schemas.microsoft.com/office/word/2010/wordprocessingGroup" xmlns:wpi="http://schemas.microsoft.com/office/word/2010/wordprocessingInk" xmlns:wne="http://schemas.microsoft.com/office/word/2006/wordml" xmlns:wps="http://schemas.microsoft.com/office/word/2010/wordprocessingShape" mc:Ignorable="w14 w15 w16se wp14"/>
-</file>
-
-<file path=word/glossary/fontTable.xml><?xml version="1.0" encoding="utf-8"?>
-<w:fonts xmlns:mc="http://schemas.openxmlformats.org/markup-compatibility/2006" xmlns:r="http://schemas.openxmlformats.org/officeDocument/2006/relationships" xmlns:w="http://schemas.openxmlformats.org/wordprocessingml/2006/main" xmlns:w14="http://schemas.microsoft.com/office/word/2010/wordml" xmlns:w15="http://schemas.microsoft.com/office/word/2012/wordml" xmlns:w16se="http://schemas.microsoft.com/office/word/2015/wordml/symex" mc:Ignorable="w14 w15 w16se">
-  <w:font w:name="Times New Roman">
-    <w:panose1 w:val="02020603050405020304"/>
-    <w:charset w:val="00"/>
-    <w:family w:val="roman"/>
-    <w:pitch w:val="variable"/>
-    <w:sig w:usb0="E0002AFF" w:usb1="C0007841" w:usb2="00000009" w:usb3="00000000" w:csb0="000001FF" w:csb1="00000000"/>
-  </w:font>
-  <w:font w:name="Symbol">
-    <w:panose1 w:val="05050102010706020507"/>
-    <w:charset w:val="02"/>
-    <w:family w:val="roman"/>
-    <w:pitch w:val="variable"/>
-    <w:sig w:usb0="00000000" w:usb1="10000000" w:usb2="00000000" w:usb3="00000000" w:csb0="80000000" w:csb1="00000000"/>
-  </w:font>
-  <w:font w:name="Courier New">
-    <w:panose1 w:val="02070309020205020404"/>
-    <w:charset w:val="00"/>
-    <w:family w:val="modern"/>
-    <w:pitch w:val="fixed"/>
-    <w:sig w:usb0="E0002EFF" w:usb1="C0007843" w:usb2="00000009" w:usb3="00000000" w:csb0="000001FF" w:csb1="00000000"/>
-  </w:font>
-  <w:font w:name="Wingdings">
-    <w:panose1 w:val="05000000000000000000"/>
-    <w:charset w:val="02"/>
-    <w:family w:val="auto"/>
-    <w:pitch w:val="variable"/>
-    <w:sig w:usb0="00000000" w:usb1="10000000" w:usb2="00000000" w:usb3="00000000" w:csb0="80000000" w:csb1="00000000"/>
-  </w:font>
-  <w:font w:name="Arial">
-    <w:panose1 w:val="020B0604020202020204"/>
-    <w:charset w:val="00"/>
-    <w:family w:val="swiss"/>
-    <w:pitch w:val="variable"/>
-    <w:sig w:usb0="E0002AFF" w:usb1="C0007843" w:usb2="00000009" w:usb3="00000000" w:csb0="000001FF" w:csb1="00000000"/>
-  </w:font>
-  <w:font w:name="Calibri">
-    <w:panose1 w:val="020F0502020204030204"/>
-    <w:charset w:val="00"/>
-    <w:family w:val="swiss"/>
-    <w:pitch w:val="variable"/>
-    <w:sig w:usb0="E00002FF" w:usb1="4000ACFF" w:usb2="00000001" w:usb3="00000000" w:csb0="0000019F" w:csb1="00000000"/>
-  </w:font>
-  <w:font w:name="Calibri Light">
-    <w:panose1 w:val="020F0302020204030204"/>
-    <w:charset w:val="00"/>
-    <w:family w:val="swiss"/>
-    <w:pitch w:val="variable"/>
-    <w:sig w:usb0="A00002EF" w:usb1="4000207B" w:usb2="00000000" w:usb3="00000000" w:csb0="0000009F" w:csb1="00000000"/>
-  </w:font>
-</w:fonts>
-</file>
-
-<file path=word/glossary/settings.xml><?xml version="1.0" encoding="utf-8"?>
-<w:settings xmlns:mc="http://schemas.openxmlformats.org/markup-compatibility/2006" xmlns:o="urn:schemas-microsoft-com:office:office" xmlns:r="http://schemas.openxmlformats.org/officeDocument/2006/relationships" xmlns:m="http://schemas.openxmlformats.org/officeDocument/2006/math" xmlns:v="urn:schemas-microsoft-com:vml" xmlns:w10="urn:schemas-microsoft-com:office:word" xmlns:w="http://schemas.openxmlformats.org/wordprocessingml/2006/main" xmlns:w14="http://schemas.microsoft.com/office/word/2010/wordml" xmlns:w15="http://schemas.microsoft.com/office/word/2012/wordml" xmlns:w16se="http://schemas.microsoft.com/office/word/2015/wordml/symex" xmlns:sl="http://schemas.openxmlformats.org/schemaLibrary/2006/main" mc:Ignorable="w14 w15 w16se">
-  <w:view w:val="normal"/>
-  <w:revisionView w:insDel="0" w:formatting="0" w:inkAnnotations="0"/>
-  <w:defaultTabStop w:val="720"/>
-  <w:characterSpacingControl w:val="doNotCompress"/>
-  <w:compat>
-    <w:useFELayout/>
-    <w:compatSetting w:name="compatibilityMode" w:uri="http://schemas.microsoft.com/office/word" w:val="15"/>
-    <w:compatSetting w:name="overrideTableStyleFontSizeAndJustification" w:uri="http://schemas.microsoft.com/office/word" w:val="1"/>
-    <w:compatSetting w:name="enableOpenTypeFeatures" w:uri="http://schemas.microsoft.com/office/word" w:val="1"/>
-    <w:compatSetting w:name="doNotFlipMirrorIndents" w:uri="http://schemas.microsoft.com/office/word" w:val="1"/>
-    <w:compatSetting w:name="differentiateMultirowTableHeaders" w:uri="http://schemas.microsoft.com/office/word" w:val="1"/>
-  </w:compat>
-  <w:rsids>
-    <w:rsidRoot w:val="002862A6"/>
-    <w:rsid w:val="002862A6"/>
-  </w:rsids>
-  <m:mathPr>
-    <m:mathFont m:val="Cambria Math"/>
-    <m:brkBin m:val="before"/>
-    <m:brkBinSub m:val="--"/>
-    <m:smallFrac m:val="0"/>
-    <m:dispDef/>
-    <m:lMargin m:val="0"/>
-    <m:rMargin m:val="0"/>
-    <m:defJc m:val="centerGroup"/>
-    <m:wrapIndent m:val="1440"/>
-    <m:intLim m:val="subSup"/>
-    <m:naryLim m:val="undOvr"/>
-  </m:mathPr>
-  <w:themeFontLang w:val="en-IN"/>
-  <w:clrSchemeMapping w:bg1="light1" w:t1="dark1" w:bg2="light2" w:t2="dark2" w:accent1="accent1" w:accent2="accent2" w:accent3="accent3" w:accent4="accent4" w:accent5="accent5" w:accent6="accent6" w:hyperlink="hyperlink" w:followedHyperlink="followedHyperlink"/>
-  <w:decimalSymbol w:val="."/>
-  <w:listSeparator w:val=","/>
-  <w15:chartTrackingRefBased/>
-</w:settings>
-</file>
-
-<file path=word/glossary/styles.xml><?xml version="1.0" encoding="utf-8"?>
-<w:styles xmlns:mc="http://schemas.openxmlformats.org/markup-compatibility/2006" xmlns:r="http://schemas.openxmlformats.org/officeDocument/2006/relationships" xmlns:w="http://schemas.openxmlformats.org/wordprocessingml/2006/main" xmlns:w14="http://schemas.microsoft.com/office/word/2010/wordml" xmlns:w15="http://schemas.microsoft.com/office/word/2012/wordml" xmlns:w16se="http://schemas.microsoft.com/office/word/2015/wordml/symex" mc:Ignorable="w14 w15 w16se">
-  <w:docDefaults>
-    <w:rPrDefault>
-      <w:rPr>
-        <w:rFonts w:asciiTheme="minorHAnsi" w:eastAsiaTheme="minorEastAsia" w:hAnsiTheme="minorHAnsi" w:cstheme="minorBidi"/>
-        <w:sz w:val="22"/>
-        <w:szCs w:val="22"/>
-        <w:lang w:val="en-IN" w:eastAsia="en-IN" w:bidi="ar-SA"/>
-      </w:rPr>
-    </w:rPrDefault>
-    <w:pPrDefault>
-      <w:pPr>
-        <w:spacing w:after="160" w:line="259" w:lineRule="auto"/>
-      </w:pPr>
-    </w:pPrDefault>
-  </w:docDefaults>
-  <w:latentStyles w:defLockedState="0" w:defUIPriority="99" w:defSemiHidden="0" w:defUnhideWhenUsed="0" w:defQFormat="0" w:count="371">
-    <w:lsdException w:name="Normal" w:uiPriority="0" w:qFormat="1"/>
-    <w:lsdException w:name="heading 1" w:uiPriority="9" w:qFormat="1"/>
-    <w:lsdException w:name="heading 2" w:semiHidden="1" w:uiPriority="9" w:unhideWhenUsed="1" w:qFormat="1"/>
-    <w:lsdException w:name="heading 3" w:semiHidden="1" w:uiPriority="9" w:unhideWhenUsed="1" w:qFormat="1"/>
-    <w:lsdException w:name="heading 4" w:semiHidden="1" w:uiPriority="9" w:unhideWhenUsed="1" w:qFormat="1"/>
-    <w:lsdException w:name="heading 5" w:semiHidden="1" w:uiPriority="9" w:unhideWhenUsed="1" w:qFormat="1"/>
-    <w:lsdException w:name="heading 6" w:semiHidden="1" w:uiPriority="9" w:unhideWhenUsed="1" w:qFormat="1"/>
-    <w:lsdException w:name="heading 7" w:semiHidden="1" w:uiPriority="9" w:unhideWhenUsed="1" w:qFormat="1"/>
-    <w:lsdException w:name="heading 8" w:semiHidden="1" w:uiPriority="9" w:unhideWhenUsed="1" w:qFormat="1"/>
-    <w:lsdException w:name="heading 9" w:semiHidden="1" w:uiPriority="9" w:unhideWhenUsed="1" w:qFormat="1"/>
-    <w:lsdException w:name="index 1" w:semiHidden="1" w:unhideWhenUsed="1"/>
-    <w:lsdException w:name="index 2" w:semiHidden="1" w:unhideWhenUsed="1"/>
-    <w:lsdException w:name="index 3" w:semiHidden="1" w:unhideWhenUsed="1"/>
-    <w:lsdException w:name="index 4" w:semiHidden="1" w:unhideWhenUsed="1"/>
-    <w:lsdException w:name="index 5" w:semiHidden="1" w:unhideWhenUsed="1"/>
-    <w:lsdException w:name="index 6" w:semiHidden="1" w:unhideWhenUsed="1"/>
-    <w:lsdException w:name="index 7" w:semiHidden="1" w:unhideWhenUsed="1"/>
-    <w:lsdException w:name="index 8" w:semiHidden="1" w:unhideWhenUsed="1"/>
-    <w:lsdException w:name="index 9" w:semiHidden="1" w:unhideWhenUsed="1"/>
-    <w:lsdException w:name="toc 1" w:semiHidden="1" w:uiPriority="39" w:unhideWhenUsed="1"/>
-    <w:lsdException w:name="toc 2" w:semiHidden="1" w:uiPriority="39" w:unhideWhenUsed="1"/>
-    <w:lsdException w:name="toc 3" w:semiHidden="1" w:uiPriority="39" w:unhideWhenUsed="1"/>
-    <w:lsdException w:name="toc 4" w:semiHidden="1" w:uiPriority="39" w:unhideWhenUsed="1"/>
-    <w:lsdException w:name="toc 5" w:semiHidden="1" w:uiPriority="39" w:unhideWhenUsed="1"/>
-    <w:lsdException w:name="toc 6" w:semiHidden="1" w:uiPriority="39" w:unhideWhenUsed="1"/>
-    <w:lsdException w:name="toc 7" w:semiHidden="1" w:uiPriority="39" w:unhideWhenUsed="1"/>
-    <w:lsdException w:name="toc 8" w:semiHidden="1" w:uiPriority="39" w:unhideWhenUsed="1"/>
-    <w:lsdException w:name="toc 9" w:semiHidden="1" w:uiPriority="39" w:unhideWhenUsed="1"/>
-    <w:lsdException w:name="Normal Indent" w:semiHidden="1" w:unhideWhenUsed="1"/>
-    <w:lsdException w:name="footnote text" w:semiHidden="1" w:unhideWhenUsed="1"/>
-    <w:lsdException w:name="annotation text" w:semiHidden="1" w:unhideWhenUsed="1"/>
-    <w:lsdException w:name="header" w:semiHidden="1" w:unhideWhenUsed="1"/>
-    <w:lsdException w:name="footer" w:semiHidden="1" w:unhideWhenUsed="1"/>
-    <w:lsdException w:name="index heading" w:semiHidden="1" w:unhideWhenUsed="1"/>
-    <w:lsdException w:name="caption" w:semiHidden="1" w:uiPriority="35" w:unhideWhenUsed="1" w:qFormat="1"/>
-    <w:lsdException w:name="table of figures" w:semiHidden="1" w:unhideWhenUsed="1"/>
-    <w:lsdException w:name="envelope address" w:semiHidden="1" w:unhideWhenUsed="1"/>
-    <w:lsdException w:name="envelope return" w:semiHidden="1" w:unhideWhenUsed="1"/>
-    <w:lsdException w:name="footnote reference" w:semiHidden="1" w:unhideWhenUsed="1"/>
-    <w:lsdException w:name="annotation reference" w:semiHidden="1" w:unhideWhenUsed="1"/>
-    <w:lsdException w:name="line number" w:semiHidden="1" w:unhideWhenUsed="1"/>
-    <w:lsdException w:name="page number" w:semiHidden="1" w:unhideWhenUsed="1"/>
-    <w:lsdException w:name="endnote reference" w:semiHidden="1" w:unhideWhenUsed="1"/>
-    <w:lsdException w:name="endnote text" w:semiHidden="1" w:unhideWhenUsed="1"/>
-    <w:lsdException w:name="table of authorities" w:semiHidden="1" w:unhideWhenUsed="1"/>
-    <w:lsdException w:name="macro" w:semiHidden="1" w:unhideWhenUsed="1"/>
-    <w:lsdException w:name="toa heading" w:semiHidden="1" w:unhideWhenUsed="1"/>
-    <w:lsdException w:name="List" w:semiHidden="1" w:unhideWhenUsed="1"/>
-    <w:lsdException w:name="List Bullet" w:semiHidden="1" w:unhideWhenUsed="1"/>
-    <w:lsdException w:name="List Number" w:semiHidden="1" w:unhideWhenUsed="1"/>
-    <w:lsdException w:name="List 2" w:semiHidden="1" w:unhideWhenUsed="1"/>
-    <w:lsdException w:name="List 3" w:semiHidden="1" w:unhideWhenUsed="1"/>
-    <w:lsdException w:name="List 4" w:semiHidden="1" w:unhideWhenUsed="1"/>
-    <w:lsdException w:name="List 5" w:semiHidden="1" w:unhideWhenUsed="1"/>
-    <w:lsdException w:name="List Bullet 2" w:semiHidden="1" w:unhideWhenUsed="1"/>
-    <w:lsdException w:name="List Bullet 3" w:semiHidden="1" w:unhideWhenUsed="1"/>
-    <w:lsdException w:name="List Bullet 4" w:semiHidden="1" w:unhideWhenUsed="1"/>
-    <w:lsdException w:name="List Bullet 5" w:semiHidden="1" w:unhideWhenUsed="1"/>
-    <w:lsdException w:name="List Number 2" w:semiHidden="1" w:unhideWhenUsed="1"/>
-    <w:lsdException w:name="List Number 3" w:semiHidden="1" w:unhideWhenUsed="1"/>
-    <w:lsdException w:name="List Number 4" w:semiHidden="1" w:unhideWhenUsed="1"/>
-    <w:lsdException w:name="List Number 5" w:semiHidden="1" w:unhideWhenUsed="1"/>
-    <w:lsdException w:name="Title" w:uiPriority="10" w:qFormat="1"/>
-    <w:lsdException w:name="Closing" w:semiHidden="1" w:unhideWhenUsed="1"/>
-    <w:lsdException w:name="Signature" w:semiHidden="1" w:unhideWhenUsed="1"/>
-    <w:lsdException w:name="Default Paragraph Font" w:semiHidden="1" w:uiPriority="1" w:unhideWhenUsed="1"/>
-    <w:lsdException w:name="Body Text" w:semiHidden="1" w:unhideWhenUsed="1"/>
-    <w:lsdException w:name="Body Text Indent" w:semiHidden="1" w:unhideWhenUsed="1"/>
-    <w:lsdException w:name="List Continue" w:semiHidden="1" w:unhideWhenUsed="1"/>
-    <w:lsdException w:name="List Continue 2" w:semiHidden="1" w:unhideWhenUsed="1"/>
-    <w:lsdException w:name="List Continue 3" w:semiHidden="1" w:unhideWhenUsed="1"/>
-    <w:lsdException w:name="List Continue 4" w:semiHidden="1" w:unhideWhenUsed="1"/>
-    <w:lsdException w:name="List Continue 5" w:semiHidden="1" w:unhideWhenUsed="1"/>
-    <w:lsdException w:name="Message Header" w:semiHidden="1" w:unhideWhenUsed="1"/>
-    <w:lsdException w:name="Subtitle" w:uiPriority="11" w:qFormat="1"/>
-    <w:lsdException w:name="Salutation" w:semiHidden="1" w:unhideWhenUsed="1"/>
-    <w:lsdException w:name="Date" w:semiHidden="1" w:unhideWhenUsed="1"/>
-    <w:lsdException w:name="Body Text First Indent" w:semiHidden="1" w:unhideWhenUsed="1"/>
-    <w:lsdException w:name="Body Text First Indent 2" w:semiHidden="1" w:unhideWhenUsed="1"/>
-    <w:lsdException w:name="Note Heading" w:semiHidden="1" w:unhideWhenUsed="1"/>
-    <w:lsdException w:name="Body Text 2" w:semiHidden="1" w:unhideWhenUsed="1"/>
-    <w:lsdException w:name="Body Text 3" w:semiHidden="1" w:unhideWhenUsed="1"/>
-    <w:lsdException w:name="Body Text Indent 2" w:semiHidden="1" w:unhideWhenUsed="1"/>
-    <w:lsdException w:name="Body Text Indent 3" w:semiHidden="1" w:unhideWhenUsed="1"/>
-    <w:lsdException w:name="Block Text" w:semiHidden="1" w:unhideWhenUsed="1"/>
-    <w:lsdException w:name="Hyperlink" w:semiHidden="1" w:unhideWhenUsed="1"/>
-    <w:lsdException w:name="FollowedHyperlink" w:semiHidden="1" w:unhideWhenUsed="1"/>
-    <w:lsdException w:name="Strong" w:uiPriority="22" w:qFormat="1"/>
-    <w:lsdException w:name="Emphasis" w:uiPriority="20" w:qFormat="1"/>
-    <w:lsdException w:name="Document Map" w:semiHidden="1" w:unhideWhenUsed="1"/>
-    <w:lsdException w:name="Plain Text" w:semiHidden="1" w:unhideWhenUsed="1"/>
-    <w:lsdException w:name="E-mail Signature" w:semiHidden="1" w:unhideWhenUsed="1"/>
-    <w:lsdException w:name="HTML Top of Form" w:semiHidden="1" w:unhideWhenUsed="1"/>
-    <w:lsdException w:name="HTML Bottom of Form" w:semiHidden="1" w:unhideWhenUsed="1"/>
-    <w:lsdException w:name="Normal (Web)" w:semiHidden="1" w:unhideWhenUsed="1"/>
-    <w:lsdException w:name="HTML Acronym" w:semiHidden="1" w:unhideWhenUsed="1"/>
-    <w:lsdException w:name="HTML Address" w:semiHidden="1" w:unhideWhenUsed="1"/>
-    <w:lsdException w:name="HTML Cite" w:semiHidden="1" w:unhideWhenUsed="1"/>
-    <w:lsdException w:name="HTML Code" w:semiHidden="1" w:unhideWhenUsed="1"/>
-    <w:lsdException w:name="HTML Definition" w:semiHidden="1" w:unhideWhenUsed="1"/>
-    <w:lsdException w:name="HTML Keyboard" w:semiHidden="1" w:unhideWhenUsed="1"/>
-    <w:lsdException w:name="HTML Preformatted" w:semiHidden="1" w:unhideWhenUsed="1"/>
-    <w:lsdException w:name="HTML Sample" w:semiHidden="1" w:unhideWhenUsed="1"/>
-    <w:lsdException w:name="HTML Typewriter" w:semiHidden="1" w:unhideWhenUsed="1"/>
-    <w:lsdException w:name="HTML Variable" w:semiHidden="1" w:unhideWhenUsed="1"/>
-    <w:lsdException w:name="Normal Table" w:semiHidden="1" w:unhideWhenUsed="1"/>
-    <w:lsdException w:name="annotation subject" w:semiHidden="1" w:unhideWhenUsed="1"/>
-    <w:lsdException w:name="No List" w:semiHidden="1" w:unhideWhenUsed="1"/>
-    <w:lsdException w:name="Outline List 1" w:semiHidden="1" w:unhideWhenUsed="1"/>
-    <w:lsdException w:name="Outline List 2" w:semiHidden="1" w:unhideWhenUsed="1"/>
-    <w:lsdException w:name="Outline List 3" w:semiHidden="1" w:unhideWhenUsed="1"/>
-    <w:lsdException w:name="Table Simple 1" w:semiHidden="1" w:unhideWhenUsed="1"/>
-    <w:lsdException w:name="Table Simple 2" w:semiHidden="1" w:unhideWhenUsed="1"/>
-    <w:lsdException w:name="Table Simple 3" w:semiHidden="1" w:unhideWhenUsed="1"/>
-    <w:lsdException w:name="Table Classic 1" w:semiHidden="1" w:unhideWhenUsed="1"/>
-    <w:lsdException w:name="Table Classic 2" w:semiHidden="1" w:unhideWhenUsed="1"/>
-    <w:lsdException w:name="Table Classic 3" w:semiHidden="1" w:unhideWhenUsed="1"/>
-    <w:lsdException w:name="Table Classic 4" w:semiHidden="1" w:unhideWhenUsed="1"/>
-    <w:lsdException w:name="Table Colorful 1" w:semiHidden="1" w:unhideWhenUsed="1"/>
-    <w:lsdException w:name="Table Colorful 2" w:semiHidden="1" w:unhideWhenUsed="1"/>
-    <w:lsdException w:name="Table Colorful 3" w:semiHidden="1" w:unhideWhenUsed="1"/>
-    <w:lsdException w:name="Table Columns 1" w:semiHidden="1" w:unhideWhenUsed="1"/>
-    <w:lsdException w:name="Table Columns 2" w:semiHidden="1" w:unhideWhenUsed="1"/>
-    <w:lsdException w:name="Table Columns 3" w:semiHidden="1" w:unhideWhenUsed="1"/>
-    <w:lsdException w:name="Table Columns 4" w:semiHidden="1" w:unhideWhenUsed="1"/>
-    <w:lsdException w:name="Table Columns 5" w:semiHidden="1" w:unhideWhenUsed="1"/>
-    <w:lsdException w:name="Table Grid 1" w:semiHidden="1" w:unhideWhenUsed="1"/>
-    <w:lsdException w:name="Table Grid 2" w:semiHidden="1" w:unhideWhenUsed="1"/>
-    <w:lsdException w:name="Table Grid 3" w:semiHidden="1" w:unhideWhenUsed="1"/>
-    <w:lsdException w:name="Table Grid 4" w:semiHidden="1" w:unhideWhenUsed="1"/>
-    <w:lsdException w:name="Table Grid 5" w:semiHidden="1" w:unhideWhenUsed="1"/>
-    <w:lsdException w:name="Table Grid 6" w:semiHidden="1" w:unhideWhenUsed="1"/>
-    <w:lsdException w:name="Table Grid 7" w:semiHidden="1" w:unhideWhenUsed="1"/>
-    <w:lsdException w:name="Table Grid 8" w:semiHidden="1" w:unhideWhenUsed="1"/>
-    <w:lsdException w:name="Table List 1" w:semiHidden="1" w:unhideWhenUsed="1"/>
-    <w:lsdException w:name="Table List 2" w:semiHidden="1" w:unhideWhenUsed="1"/>
-    <w:lsdException w:name="Table List 3" w:semiHidden="1" w:unhideWhenUsed="1"/>
-    <w:lsdException w:name="Table List 4" w:semiHidden="1" w:unhideWhenUsed="1"/>
-    <w:lsdException w:name="Table List 5" w:semiHidden="1" w:unhideWhenUsed="1"/>
-    <w:lsdException w:name="Table List 6" w:semiHidden="1" w:unhideWhenUsed="1"/>
-    <w:lsdException w:name="Table List 7" w:semiHidden="1" w:unhideWhenUsed="1"/>
-    <w:lsdException w:name="Table List 8" w:semiHidden="1" w:unhideWhenUsed="1"/>
-    <w:lsdException w:name="Table 3D effects 1" w:semiHidden="1" w:unhideWhenUsed="1"/>
-    <w:lsdException w:name="Table 3D effects 2" w:semiHidden="1" w:unhideWhenUsed="1"/>
-    <w:lsdException w:name="Table 3D effects 3" w:semiHidden="1" w:unhideWhenUsed="1"/>
-    <w:lsdException w:name="Table Contemporary" w:semiHidden="1" w:unhideWhenUsed="1"/>
-    <w:lsdException w:name="Table Elegant" w:semiHidden="1" w:unhideWhenUsed="1"/>
-    <w:lsdException w:name="Table Professional" w:semiHidden="1" w:unhideWhenUsed="1"/>
-    <w:lsdException w:name="Table Subtle 1" w:semiHidden="1" w:unhideWhenUsed="1"/>
-    <w:lsdException w:name="Table Subtle 2" w:semiHidden="1" w:unhideWhenUsed="1"/>
-    <w:lsdException w:name="Table Web 1" w:semiHidden="1" w:unhideWhenUsed="1"/>
-    <w:lsdException w:name="Table Web 2" w:semiHidden="1" w:unhideWhenUsed="1"/>
-    <w:lsdException w:name="Table Web 3" w:semiHidden="1" w:unhideWhenUsed="1"/>
-    <w:lsdException w:name="Balloon Text" w:semiHidden="1" w:unhideWhenUsed="1"/>
-    <w:lsdException w:name="Table Grid" w:uiPriority="39"/>
-    <w:lsdException w:name="Table Theme" w:semiHidden="1" w:unhideWhenUsed="1"/>
-    <w:lsdException w:name="Placeholder Text" w:semiHidden="1"/>
-    <w:lsdException w:name="No Spacing" w:uiPriority="1" w:qFormat="1"/>
-    <w:lsdException w:name="Light Shading" w:uiPriority="60"/>
-    <w:lsdException w:name="Light List" w:uiPriority="61"/>
-    <w:lsdException w:name="Light Grid" w:uiPriority="62"/>
-    <w:lsdException w:name="Medium Shading 1" w:uiPriority="63"/>
-    <w:lsdException w:name="Medium Shading 2" w:uiPriority="64"/>
-    <w:lsdException w:name="Medium List 1" w:uiPriority="65"/>
-    <w:lsdException w:name="Medium List 2" w:uiPriority="66"/>
-    <w:lsdException w:name="Medium Grid 1" w:uiPriority="67"/>
-    <w:lsdException w:name="Medium Grid 2" w:uiPriority="68"/>
-    <w:lsdException w:name="Medium Grid 3" w:uiPriority="69"/>
-    <w:lsdException w:name="Dark List" w:uiPriority="70"/>
-    <w:lsdException w:name="Colorful Shading" w:uiPriority="71"/>
-    <w:lsdException w:name="Colorful List" w:uiPriority="72"/>
-    <w:lsdException w:name="Colorful Grid" w:uiPriority="73"/>
-    <w:lsdException w:name="Light Shading Accent 1" w:uiPriority="60"/>
-    <w:lsdException w:name="Light List Accent 1" w:uiPriority="61"/>
-    <w:lsdException w:name="Light Grid Accent 1" w:uiPriority="62"/>
-    <w:lsdException w:name="Medium Shading 1 Accent 1" w:uiPriority="63"/>
-    <w:lsdException w:name="Medium Shading 2 Accent 1" w:uiPriority="64"/>
-    <w:lsdException w:name="Medium List 1 Accent 1" w:uiPriority="65"/>
-    <w:lsdException w:name="Revision" w:semiHidden="1"/>
-    <w:lsdException w:name="List Paragraph" w:uiPriority="34" w:qFormat="1"/>
-    <w:lsdException w:name="Quote" w:uiPriority="29" w:qFormat="1"/>
-    <w:lsdException w:name="Intense Quote" w:uiPriority="30" w:qFormat="1"/>
-    <w:lsdException w:name="Medium List 2 Accent 1" w:uiPriority="66"/>
-    <w:lsdException w:name="Medium Grid 1 Accent 1" w:uiPriority="67"/>
-    <w:lsdException w:name="Medium Grid 2 Accent 1" w:uiPriority="68"/>
-    <w:lsdException w:name="Medium Grid 3 Accent 1" w:uiPriority="69"/>
-    <w:lsdException w:name="Dark List Accent 1" w:uiPriority="70"/>
-    <w:lsdException w:name="Colorful Shading Accent 1" w:uiPriority="71"/>
-    <w:lsdException w:name="Colorful List Accent 1" w:uiPriority="72"/>
-    <w:lsdException w:name="Colorful Grid Accent 1" w:uiPriority="73"/>
-    <w:lsdException w:name="Light Shading Accent 2" w:uiPriority="60"/>
-    <w:lsdException w:name="Light List Accent 2" w:uiPriority="61"/>
-    <w:lsdException w:name="Light Grid Accent 2" w:uiPriority="62"/>
-    <w:lsdException w:name="Medium Shading 1 Accent 2" w:uiPriority="63"/>
-    <w:lsdException w:name="Medium Shading 2 Accent 2" w:uiPriority="64"/>
-    <w:lsdException w:name="Medium List 1 Accent 2" w:uiPriority="65"/>
-    <w:lsdException w:name="Medium List 2 Accent 2" w:uiPriority="66"/>
-    <w:lsdException w:name="Medium Grid 1 Accent 2" w:uiPriority="67"/>
-    <w:lsdException w:name="Medium Grid 2 Accent 2" w:uiPriority="68"/>
-    <w:lsdException w:name="Medium Grid 3 Accent 2" w:uiPriority="69"/>
-    <w:lsdException w:name="Dark List Accent 2" w:uiPriority="70"/>
-    <w:lsdException w:name="Colorful Shading Accent 2" w:uiPriority="71"/>
-    <w:lsdException w:name="Colorful List Accent 2" w:uiPriority="72"/>
-    <w:lsdException w:name="Colorful Grid Accent 2" w:uiPriority="73"/>
-    <w:lsdException w:name="Light Shading Accent 3" w:uiPriority="60"/>
-    <w:lsdException w:name="Light List Accent 3" w:uiPriority="61"/>
-    <w:lsdException w:name="Light Grid Accent 3" w:uiPriority="62"/>
-    <w:lsdException w:name="Medium Shading 1 Accent 3" w:uiPriority="63"/>
-    <w:lsdException w:name="Medium Shading 2 Accent 3" w:uiPriority="64"/>
-    <w:lsdException w:name="Medium List 1 Accent 3" w:uiPriority="65"/>
-    <w:lsdException w:name="Medium List 2 Accent 3" w:uiPriority="66"/>
-    <w:lsdException w:name="Medium Grid 1 Accent 3" w:uiPriority="67"/>
-    <w:lsdException w:name="Medium Grid 2 Accent 3" w:uiPriority="68"/>
-    <w:lsdException w:name="Medium Grid 3 Accent 3" w:uiPriority="69"/>
-    <w:lsdException w:name="Dark List Accent 3" w:uiPriority="70"/>
-    <w:lsdException w:name="Colorful Shading Accent 3" w:uiPriority="71"/>
-    <w:lsdException w:name="Colorful List Accent 3" w:uiPriority="72"/>
-    <w:lsdException w:name="Colorful Grid Accent 3" w:uiPriority="73"/>
-    <w:lsdException w:name="Light Shading Accent 4" w:uiPriority="60"/>
-    <w:lsdException w:name="Light List Accent 4" w:uiPriority="61"/>
-    <w:lsdException w:name="Light Grid Accent 4" w:uiPriority="62"/>
-    <w:lsdException w:name="Medium Shading 1 Accent 4" w:uiPriority="63"/>
-    <w:lsdException w:name="Medium Shading 2 Accent 4" w:uiPriority="64"/>
-    <w:lsdException w:name="Medium List 1 Accent 4" w:uiPriority="65"/>
-    <w:lsdException w:name="Medium List 2 Accent 4" w:uiPriority="66"/>
-    <w:lsdException w:name="Medium Grid 1 Accent 4" w:uiPriority="67"/>
-    <w:lsdException w:name="Medium Grid 2 Accent 4" w:uiPriority="68"/>
-    <w:lsdException w:name="Medium Grid 3 Accent 4" w:uiPriority="69"/>
-    <w:lsdException w:name="Dark List Accent 4" w:uiPriority="70"/>
-    <w:lsdException w:name="Colorful Shading Accent 4" w:uiPriority="71"/>
-    <w:lsdException w:name="Colorful List Accent 4" w:uiPriority="72"/>
-    <w:lsdException w:name="Colorful Grid Accent 4" w:uiPriority="73"/>
-    <w:lsdException w:name="Light Shading Accent 5" w:uiPriority="60"/>
-    <w:lsdException w:name="Light List Accent 5" w:uiPriority="61"/>
-    <w:lsdException w:name="Light Grid Accent 5" w:uiPriority="62"/>
-    <w:lsdException w:name="Medium Shading 1 Accent 5" w:uiPriority="63"/>
-    <w:lsdException w:name="Medium Shading 2 Accent 5" w:uiPriority="64"/>
-    <w:lsdException w:name="Medium List 1 Accent 5" w:uiPriority="65"/>
-    <w:lsdException w:name="Medium List 2 Accent 5" w:uiPriority="66"/>
-    <w:lsdException w:name="Medium Grid 1 Accent 5" w:uiPriority="67"/>
-    <w:lsdException w:name="Medium Grid 2 Accent 5" w:uiPriority="68"/>
-    <w:lsdException w:name="Medium Grid 3 Accent 5" w:uiPriority="69"/>
-    <w:lsdException w:name="Dark List Accent 5" w:uiPriority="70"/>
-    <w:lsdException w:name="Colorful Shading Accent 5" w:uiPriority="71"/>
-    <w:lsdException w:name="Colorful List Accent 5" w:uiPriority="72"/>
-    <w:lsdException w:name="Colorful Grid Accent 5" w:uiPriority="73"/>
-    <w:lsdException w:name="Light Shading Accent 6" w:uiPriority="60"/>
-    <w:lsdException w:name="Light List Accent 6" w:uiPriority="61"/>
-    <w:lsdException w:name="Light Grid Accent 6" w:uiPriority="62"/>
-    <w:lsdException w:name="Medium Shading 1 Accent 6" w:uiPriority="63"/>
-    <w:lsdException w:name="Medium Shading 2 Accent 6" w:uiPriority="64"/>
-    <w:lsdException w:name="Medium List 1 Accent 6" w:uiPriority="65"/>
-    <w:lsdException w:name="Medium List 2 Accent 6" w:uiPriority="66"/>
-    <w:lsdException w:name="Medium Grid 1 Accent 6" w:uiPriority="67"/>
-    <w:lsdException w:name="Medium Grid 2 Accent 6" w:uiPriority="68"/>
-    <w:lsdException w:name="Medium Grid 3 Accent 6" w:uiPriority="69"/>
-    <w:lsdException w:name="Dark List Accent 6" w:uiPriority="70"/>
-    <w:lsdException w:name="Colorful Shading Accent 6" w:uiPriority="71"/>
-    <w:lsdException w:name="Colorful List Accent 6" w:uiPriority="72"/>
-    <w:lsdException w:name="Colorful Grid Accent 6" w:uiPriority="73"/>
-    <w:lsdException w:name="Subtle Emphasis" w:uiPriority="19" w:qFormat="1"/>
-    <w:lsdException w:name="Intense Emphasis" w:uiPriority="21" w:qFormat="1"/>
-    <w:lsdException w:name="Subtle Reference" w:uiPriority="31" w:qFormat="1"/>
-    <w:lsdException w:name="Intense Reference" w:uiPriority="32" w:qFormat="1"/>
-    <w:lsdException w:name="Book Title" w:uiPriority="33" w:qFormat="1"/>
-    <w:lsdException w:name="Bibliography" w:semiHidden="1" w:uiPriority="37" w:unhideWhenUsed="1"/>
-    <w:lsdException w:name="TOC Heading" w:semiHidden="1" w:uiPriority="39" w:unhideWhenUsed="1" w:qFormat="1"/>
-    <w:lsdException w:name="Plain Table 1" w:uiPriority="41"/>
-    <w:lsdException w:name="Plain Table 2" w:uiPriority="42"/>
-    <w:lsdException w:name="Plain Table 3" w:uiPriority="43"/>
-    <w:lsdException w:name="Plain Table 4" w:uiPriority="44"/>
-    <w:lsdException w:name="Plain Table 5" w:uiPriority="45"/>
-    <w:lsdException w:name="Grid Table Light" w:uiPriority="40"/>
-    <w:lsdException w:name="Grid Table 1 Light" w:uiPriority="46"/>
-    <w:lsdException w:name="Grid Table 2" w:uiPriority="47"/>
-    <w:lsdException w:name="Grid Table 3" w:uiPriority="48"/>
-    <w:lsdException w:name="Grid Table 4" w:uiPriority="49"/>
-    <w:lsdException w:name="Grid Table 5 Dark" w:uiPriority="50"/>
-    <w:lsdException w:name="Grid Table 6 Colorful" w:uiPriority="51"/>
-    <w:lsdException w:name="Grid Table 7 Colorful" w:uiPriority="52"/>
-    <w:lsdException w:name="Grid Table 1 Light Accent 1" w:uiPriority="46"/>
-    <w:lsdException w:name="Grid Table 2 Accent 1" w:uiPriority="47"/>
-    <w:lsdException w:name="Grid Table 3 Accent 1" w:uiPriority="48"/>
-    <w:lsdException w:name="Grid Table 4 Accent 1" w:uiPriority="49"/>
-    <w:lsdException w:name="Grid Table 5 Dark Accent 1" w:uiPriority="50"/>
-    <w:lsdException w:name="Grid Table 6 Colorful Accent 1" w:uiPriority="51"/>
-    <w:lsdException w:name="Grid Table 7 Colorful Accent 1" w:uiPriority="52"/>
-    <w:lsdException w:name="Grid Table 1 Light Accent 2" w:uiPriority="46"/>
-    <w:lsdException w:name="Grid Table 2 Accent 2" w:uiPriority="47"/>
-    <w:lsdException w:name="Grid Table 3 Accent 2" w:uiPriority="48"/>
-    <w:lsdException w:name="Grid Table 4 Accent 2" w:uiPriority="49"/>
-    <w:lsdException w:name="Grid Table 5 Dark Accent 2" w:uiPriority="50"/>
-    <w:lsdException w:name="Grid Table 6 Colorful Accent 2" w:uiPriority="51"/>
-    <w:lsdException w:name="Grid Table 7 Colorful Accent 2" w:uiPriority="52"/>
-    <w:lsdException w:name="Grid Table 1 Light Accent 3" w:uiPriority="46"/>
-    <w:lsdException w:name="Grid Table 2 Accent 3" w:uiPriority="47"/>
-    <w:lsdException w:name="Grid Table 3 Accent 3" w:uiPriority="48"/>
-    <w:lsdException w:name="Grid Table 4 Accent 3" w:uiPriority="49"/>
-    <w:lsdException w:name="Grid Table 5 Dark Accent 3" w:uiPriority="50"/>
-    <w:lsdException w:name="Grid Table 6 Colorful Accent 3" w:uiPriority="51"/>
-    <w:lsdException w:name="Grid Table 7 Colorful Accent 3" w:uiPriority="52"/>
-    <w:lsdException w:name="Grid Table 1 Light Accent 4" w:uiPriority="46"/>
-    <w:lsdException w:name="Grid Table 2 Accent 4" w:uiPriority="47"/>
-    <w:lsdException w:name="Grid Table 3 Accent 4" w:uiPriority="48"/>
-    <w:lsdException w:name="Grid Table 4 Accent 4" w:uiPriority="49"/>
-    <w:lsdException w:name="Grid Table 5 Dark Accent 4" w:uiPriority="50"/>
-    <w:lsdException w:name="Grid Table 6 Colorful Accent 4" w:uiPriority="51"/>
-    <w:lsdException w:name="Grid Table 7 Colorful Accent 4" w:uiPriority="52"/>
-    <w:lsdException w:name="Grid Table 1 Light Accent 5" w:uiPriority="46"/>
-    <w:lsdException w:name="Grid Table 2 Accent 5" w:uiPriority="47"/>
-    <w:lsdException w:name="Grid Table 3 Accent 5" w:uiPriority="48"/>
-    <w:lsdException w:name="Grid Table 4 Accent 5" w:uiPriority="49"/>
-    <w:lsdException w:name="Grid Table 5 Dark Accent 5" w:uiPriority="50"/>
-    <w:lsdException w:name="Grid Table 6 Colorful Accent 5" w:uiPriority="51"/>
-    <w:lsdException w:name="Grid Table 7 Colorful Accent 5" w:uiPriority="52"/>
-    <w:lsdException w:name="Grid Table 1 Light Accent 6" w:uiPriority="46"/>
-    <w:lsdException w:name="Grid Table 2 Accent 6" w:uiPriority="47"/>
-    <w:lsdException w:name="Grid Table 3 Accent 6" w:uiPriority="48"/>
-    <w:lsdException w:name="Grid Table 4 Accent 6" w:uiPriority="49"/>
-    <w:lsdException w:name="Grid Table 5 Dark Accent 6" w:uiPriority="50"/>
-    <w:lsdException w:name="Grid Table 6 Colorful Accent 6" w:uiPriority="51"/>
-    <w:lsdException w:name="Grid Table 7 Colorful Accent 6" w:uiPriority="52"/>
-    <w:lsdException w:name="List Table 1 Light" w:uiPriority="46"/>
-    <w:lsdException w:name="List Table 2" w:uiPriority="47"/>
-    <w:lsdException w:name="List Table 3" w:uiPriority="48"/>
-    <w:lsdException w:name="List Table 4" w:uiPriority="49"/>
-    <w:lsdException w:name="List Table 5 Dark" w:uiPriority="50"/>
-    <w:lsdException w:name="List Table 6 Colorful" w:uiPriority="51"/>
-    <w:lsdException w:name="List Table 7 Colorful" w:uiPriority="52"/>
-    <w:lsdException w:name="List Table 1 Light Accent 1" w:uiPriority="46"/>
-    <w:lsdException w:name="List Table 2 Accent 1" w:uiPriority="47"/>
-    <w:lsdException w:name="List Table 3 Accent 1" w:uiPriority="48"/>
-    <w:lsdException w:name="List Table 4 Accent 1" w:uiPriority="49"/>
-    <w:lsdException w:name="List Table 5 Dark Accent 1" w:uiPriority="50"/>
-    <w:lsdException w:name="List Table 6 Colorful Accent 1" w:uiPriority="51"/>
-    <w:lsdException w:name="List Table 7 Colorful Accent 1" w:uiPriority="52"/>
-    <w:lsdException w:name="List Table 1 Light Accent 2" w:uiPriority="46"/>
-    <w:lsdException w:name="List Table 2 Accent 2" w:uiPriority="47"/>
-    <w:lsdException w:name="List Table 3 Accent 2" w:uiPriority="48"/>
-    <w:lsdException w:name="List Table 4 Accent 2" w:uiPriority="49"/>
-    <w:lsdException w:name="List Table 5 Dark Accent 2" w:uiPriority="50"/>
-    <w:lsdException w:name="List Table 6 Colorful Accent 2" w:uiPriority="51"/>
-    <w:lsdException w:name="List Table 7 Colorful Accent 2" w:uiPriority="52"/>
-    <w:lsdException w:name="List Table 1 Light Accent 3" w:uiPriority="46"/>
-    <w:lsdException w:name="List Table 2 Accent 3" w:uiPriority="47"/>
-    <w:lsdException w:name="List Table 3 Accent 3" w:uiPriority="48"/>
-    <w:lsdException w:name="List Table 4 Accent 3" w:uiPriority="49"/>
-    <w:lsdException w:name="List Table 5 Dark Accent 3" w:uiPriority="50"/>
-    <w:lsdException w:name="List Table 6 Colorful Accent 3" w:uiPriority="51"/>
-    <w:lsdException w:name="List Table 7 Colorful Accent 3" w:uiPriority="52"/>
-    <w:lsdException w:name="List Table 1 Light Accent 4" w:uiPriority="46"/>
-    <w:lsdException w:name="List Table 2 Accent 4" w:uiPriority="47"/>
-    <w:lsdException w:name="List Table 3 Accent 4" w:uiPriority="48"/>
-    <w:lsdException w:name="List Table 4 Accent 4" w:uiPriority="49"/>
-    <w:lsdException w:name="List Table 5 Dark Accent 4" w:uiPriority="50"/>
-    <w:lsdException w:name="List Table 6 Colorful Accent 4" w:uiPriority="51"/>
-    <w:lsdException w:name="List Table 7 Colorful Accent 4" w:uiPriority="52"/>
-    <w:lsdException w:name="List Table 1 Light Accent 5" w:uiPriority="46"/>
-    <w:lsdException w:name="List Table 2 Accent 5" w:uiPriority="47"/>
-    <w:lsdException w:name="List Table 3 Accent 5" w:uiPriority="48"/>
-    <w:lsdException w:name="List Table 4 Accent 5" w:uiPriority="49"/>
-    <w:lsdException w:name="List Table 5 Dark Accent 5" w:uiPriority="50"/>
-    <w:lsdException w:name="List Table 6 Colorful Accent 5" w:uiPriority="51"/>
-    <w:lsdException w:name="List Table 7 Colorful Accent 5" w:uiPriority="52"/>
-    <w:lsdException w:name="List Table 1 Light Accent 6" w:uiPriority="46"/>
-    <w:lsdException w:name="List Table 2 Accent 6" w:uiPriority="47"/>
-    <w:lsdException w:name="List Table 3 Accent 6" w:uiPriority="48"/>
-    <w:lsdException w:name="List Table 4 Accent 6" w:uiPriority="49"/>
-    <w:lsdException w:name="List Table 5 Dark Accent 6" w:uiPriority="50"/>
-    <w:lsdException w:name="List Table 6 Colorful Accent 6" w:uiPriority="51"/>
-    <w:lsdException w:name="List Table 7 Colorful Accent 6" w:uiPriority="52"/>
-  </w:latentStyles>
-  <w:style w:type="paragraph" w:default="1" w:styleId="Normal">
-    <w:name w:val="Normal"/>
+  <w:style w:type="character" w:customStyle="1" w:styleId="Heading3Char">
+    <w:name w:val="Heading 3 Char"/>
+    <w:basedOn w:val="DefaultParagraphFont"/>
+    <w:link w:val="Heading3"/>
+    <w:uiPriority w:val="9"/>
+    <w:semiHidden/>
+    <w:rsid w:val="00742DB4"/>
+    <w:rPr>
+      <w:rFonts w:asciiTheme="majorHAnsi" w:eastAsiaTheme="majorEastAsia" w:hAnsiTheme="majorHAnsi" w:cstheme="majorBidi"/>
+      <w:color w:val="1F3763" w:themeColor="accent1" w:themeShade="7F"/>
+      <w:sz w:val="24"/>
+      <w:szCs w:val="24"/>
+    </w:rPr>
+  </w:style>
+  <w:style w:type="character" w:styleId="Strong">
+    <w:name w:val="Strong"/>
+    <w:basedOn w:val="DefaultParagraphFont"/>
+    <w:uiPriority w:val="22"/>
     <w:qFormat/>
+    <w:rsid w:val="00742DB4"/>
+    <w:rPr>
+      <w:b/>
+      <w:bCs/>
+    </w:rPr>
   </w:style>
-  <w:style w:type="character" w:default="1" w:styleId="DefaultParagraphFont">
-    <w:name w:val="Default Paragraph Font"/>
-    <w:uiPriority w:val="1"/>
-    <w:semiHidden/>
-    <w:unhideWhenUsed/>
-  </w:style>
-  <w:style w:type="table" w:default="1" w:styleId="TableNormal">
-    <w:name w:val="Normal Table"/>
+  <w:style w:type="character" w:styleId="FollowedHyperlink">
+    <w:name w:val="FollowedHyperlink"/>
+    <w:basedOn w:val="DefaultParagraphFont"/>
     <w:uiPriority w:val="99"/>
     <w:semiHidden/>
     <w:unhideWhenUsed/>
-    <w:tblPr>
-      <w:tblInd w:w="0" w:type="dxa"/>
-      <w:tblCellMar>
-        <w:top w:w="0" w:type="dxa"/>
-        <w:left w:w="108" w:type="dxa"/>
-        <w:bottom w:w="0" w:type="dxa"/>
-        <w:right w:w="108" w:type="dxa"/>
-      </w:tblCellMar>
-    </w:tblPr>
-  </w:style>
-  <w:style w:type="numbering" w:default="1" w:styleId="NoList">
-    <w:name w:val="No List"/>
-    <w:uiPriority w:val="99"/>
-    <w:semiHidden/>
-    <w:unhideWhenUsed/>
-  </w:style>
-  <w:style w:type="paragraph" w:customStyle="1" w:styleId="67DD4E7608C048DA9AADE100BC94B95D">
-    <w:name w:val="67DD4E7608C048DA9AADE100BC94B95D"/>
-    <w:rsid w:val="002862A6"/>
-  </w:style>
-  <w:style w:type="paragraph" w:customStyle="1" w:styleId="17D9E72DBC394ABCB542070C41A3AF05">
-    <w:name w:val="17D9E72DBC394ABCB542070C41A3AF05"/>
-    <w:rsid w:val="002862A6"/>
-  </w:style>
-  <w:style w:type="paragraph" w:customStyle="1" w:styleId="AAECE16A4DBB42A3B8BCF1AE6A16C141">
-    <w:name w:val="AAECE16A4DBB42A3B8BCF1AE6A16C141"/>
-    <w:rsid w:val="002862A6"/>
+    <w:rsid w:val="00AB544B"/>
+    <w:rPr>
+      <w:color w:val="954F72" w:themeColor="followedHyperlink"/>
+      <w:u w:val="single"/>
+    </w:rPr>
   </w:style>
 </w:styles>
-</file>
-
-<file path=word/glossary/webSettings.xml><?xml version="1.0" encoding="utf-8"?>
-<w:webSettings xmlns:mc="http://schemas.openxmlformats.org/markup-compatibility/2006" xmlns:r="http://schemas.openxmlformats.org/officeDocument/2006/relationships" xmlns:w="http://schemas.openxmlformats.org/wordprocessingml/2006/main" xmlns:w14="http://schemas.microsoft.com/office/word/2010/wordml" xmlns:w15="http://schemas.microsoft.com/office/word/2012/wordml" xmlns:w16se="http://schemas.microsoft.com/office/word/2015/wordml/symex" mc:Ignorable="w14 w15 w16se">
-  <w:optimizeForBrowser/>
-  <w:allowPNG/>
-</w:webSettings>
 </file>
 
 <file path=word/theme/theme1.xml><?xml version="1.0" encoding="utf-8"?>
@@ -8556,7 +8581,7 @@
 </file>
 
 <file path=customXml/itemProps1.xml><?xml version="1.0" encoding="utf-8"?>
-<ds:datastoreItem xmlns:ds="http://schemas.openxmlformats.org/officeDocument/2006/customXml" ds:itemID="{22365D92-1FDC-45DB-A9F8-D9435168A1A0}">
+<ds:datastoreItem xmlns:ds="http://schemas.openxmlformats.org/officeDocument/2006/customXml" ds:itemID="{AD0FE82F-B7E1-4C1B-B3E4-A6DEB58612D5}">
   <ds:schemaRefs>
     <ds:schemaRef ds:uri="http://schemas.openxmlformats.org/officeDocument/2006/bibliography"/>
   </ds:schemaRefs>

</xml_diff>